<commit_message>
2018 - 03 - 15
작업일지 변경
</commit_message>
<xml_diff>
--- a/이관구/종합설계작업일지 이관구.docx
+++ b/이관구/종합설계작업일지 이관구.docx
@@ -432,11 +432,6 @@
             </w:r>
           </w:p>
           <w:p>
-            <w:pPr>
-              <w:rPr>
-                <w:rFonts w:hint="eastAsia"/>
-              </w:rPr>
-            </w:pPr>
             <w:r>
               <w:rPr>
                 <w:rFonts w:hint="eastAsia"/>
@@ -497,8 +492,6 @@
             </w:r>
           </w:p>
         </w:tc>
-        <w:bookmarkStart w:id="0" w:name="_GoBack"/>
-        <w:bookmarkEnd w:id="0"/>
       </w:tr>
       <w:tr>
         <w:trPr>
@@ -607,7 +600,14 @@
           <w:tcPr>
             <w:tcW w:w="4338" w:type="dxa"/>
           </w:tcPr>
-          <w:p/>
+          <w:p>
+            <w:r>
+              <w:rPr>
+                <w:rFonts w:hint="eastAsia"/>
+              </w:rPr>
+              <w:t>이관구</w:t>
+            </w:r>
+          </w:p>
         </w:tc>
       </w:tr>
       <w:tr>
@@ -651,7 +651,7 @@
           </w:tcPr>
           <w:p>
             <w:r>
-              <w:t>2018-03-05</w:t>
+              <w:t>2018-03-12</w:t>
             </w:r>
             <w:r>
               <w:rPr>
@@ -660,7 +660,7 @@
               <w:t xml:space="preserve"> ~ </w:t>
             </w:r>
             <w:r>
-              <w:t>2018-03-11</w:t>
+              <w:t>2018-03-18</w:t>
             </w:r>
           </w:p>
         </w:tc>
@@ -695,7 +695,124 @@
             <w:tcW w:w="7456" w:type="dxa"/>
             <w:gridSpan w:val="3"/>
           </w:tcPr>
-          <w:p/>
+          <w:p>
+            <w:proofErr w:type="spellStart"/>
+            <w:r>
+              <w:rPr>
+                <w:rFonts w:hint="eastAsia"/>
+              </w:rPr>
+              <w:t>스카이박스</w:t>
+            </w:r>
+            <w:proofErr w:type="spellEnd"/>
+            <w:r>
+              <w:rPr>
+                <w:rFonts w:hint="eastAsia"/>
+              </w:rPr>
+              <w:t xml:space="preserve"> 통합 및 고정된 오브젝트 충돌,</w:t>
+            </w:r>
+            <w:r>
+              <w:t xml:space="preserve"> </w:t>
+            </w:r>
+            <w:proofErr w:type="spellStart"/>
+            <w:r>
+              <w:rPr>
+                <w:rFonts w:hint="eastAsia"/>
+              </w:rPr>
+              <w:t>상수버퍼</w:t>
+            </w:r>
+            <w:proofErr w:type="spellEnd"/>
+            <w:r>
+              <w:rPr>
+                <w:rFonts w:hint="eastAsia"/>
+              </w:rPr>
+              <w:t xml:space="preserve"> 수정.</w:t>
+            </w:r>
+          </w:p>
+          <w:p>
+            <w:proofErr w:type="spellStart"/>
+            <w:r>
+              <w:rPr>
+                <w:rFonts w:hint="eastAsia"/>
+              </w:rPr>
+              <w:t>상수버퍼는</w:t>
+            </w:r>
+            <w:proofErr w:type="spellEnd"/>
+            <w:r>
+              <w:rPr>
+                <w:rFonts w:hint="eastAsia"/>
+              </w:rPr>
+              <w:t xml:space="preserve"> </w:t>
+            </w:r>
+            <w:r>
+              <w:t>16</w:t>
+            </w:r>
+            <w:r>
+              <w:rPr>
+                <w:rFonts w:hint="eastAsia"/>
+              </w:rPr>
+              <w:t>바이트 단위로 되도록 변경</w:t>
+            </w:r>
+          </w:p>
+          <w:p>
+            <w:pPr>
+              <w:rPr>
+                <w:rFonts w:hint="eastAsia"/>
+              </w:rPr>
+            </w:pPr>
+            <w:r>
+              <w:rPr>
+                <w:rFonts w:hint="eastAsia"/>
+              </w:rPr>
+              <w:t xml:space="preserve">이제 카메라가 </w:t>
+            </w:r>
+            <w:proofErr w:type="spellStart"/>
+            <w:r>
+              <w:rPr>
+                <w:rFonts w:hint="eastAsia"/>
+              </w:rPr>
+              <w:t>볼수</w:t>
+            </w:r>
+            <w:proofErr w:type="spellEnd"/>
+            <w:r>
+              <w:rPr>
+                <w:rFonts w:hint="eastAsia"/>
+              </w:rPr>
+              <w:t xml:space="preserve"> 있는 것 보다 멀리 있는 것은 </w:t>
+            </w:r>
+            <w:proofErr w:type="spellStart"/>
+            <w:r>
+              <w:rPr>
+                <w:rFonts w:hint="eastAsia"/>
+              </w:rPr>
+              <w:t>안그려지며</w:t>
+            </w:r>
+            <w:proofErr w:type="spellEnd"/>
+            <w:r>
+              <w:rPr>
+                <w:rFonts w:hint="eastAsia"/>
+              </w:rPr>
+              <w:t>,</w:t>
+            </w:r>
+            <w:r>
+              <w:t xml:space="preserve"> </w:t>
+            </w:r>
+            <w:proofErr w:type="spellStart"/>
+            <w:r>
+              <w:rPr>
+                <w:rFonts w:hint="eastAsia"/>
+              </w:rPr>
+              <w:t>뒤에있는것도</w:t>
+            </w:r>
+            <w:proofErr w:type="spellEnd"/>
+            <w:r>
+              <w:rPr>
+                <w:rFonts w:hint="eastAsia"/>
+              </w:rPr>
+              <w:t xml:space="preserve"> 안그려짐.</w:t>
+            </w:r>
+            <w:bookmarkStart w:id="0" w:name="_GoBack"/>
+            <w:bookmarkEnd w:id="0"/>
+          </w:p>
         </w:tc>
       </w:tr>
       <w:tr>
@@ -1822,7 +1939,7 @@
 </file>
 
 <file path=customXml/itemProps1.xml><?xml version="1.0" encoding="utf-8"?>
-<ds:datastoreItem xmlns:ds="http://schemas.openxmlformats.org/officeDocument/2006/customXml" ds:itemID="{5C84654B-C106-4108-B499-BEA213BEFF57}">
+<ds:datastoreItem xmlns:ds="http://schemas.openxmlformats.org/officeDocument/2006/customXml" ds:itemID="{067B1268-62B5-4F8B-B8D9-AB61BDB26C0D}">
   <ds:schemaRefs>
     <ds:schemaRef ds:uri="http://schemas.openxmlformats.org/officeDocument/2006/bibliography"/>
   </ds:schemaRefs>

</xml_diff>

<commit_message>
2018 - 03 -18
작업일지 변경
</commit_message>
<xml_diff>
--- a/이관구/종합설계작업일지 이관구.docx
+++ b/이관구/종합설계작업일지 이관구.docx
@@ -808,7 +808,59 @@
               <w:rPr>
                 <w:rFonts w:hint="eastAsia"/>
               </w:rPr>
-              <w:t xml:space="preserve"> 안그려짐.</w:t>
+              <w:t xml:space="preserve"> </w:t>
+            </w:r>
+            <w:proofErr w:type="spellStart"/>
+            <w:r>
+              <w:rPr>
+                <w:rFonts w:hint="eastAsia"/>
+              </w:rPr>
+              <w:t>안그려짐</w:t>
+            </w:r>
+            <w:proofErr w:type="spellEnd"/>
+            <w:r>
+              <w:rPr>
+                <w:rFonts w:hint="eastAsia"/>
+              </w:rPr>
+              <w:t>.</w:t>
+            </w:r>
+            <w:r>
+              <w:rPr>
+                <w:rFonts w:hint="eastAsia"/>
+              </w:rPr>
+              <w:t xml:space="preserve"> </w:t>
+            </w:r>
+            <w:proofErr w:type="spellStart"/>
+            <w:r>
+              <w:rPr>
+                <w:rFonts w:hint="eastAsia"/>
+              </w:rPr>
+              <w:t>리지드바디</w:t>
+            </w:r>
+            <w:proofErr w:type="spellEnd"/>
+            <w:r>
+              <w:rPr>
+                <w:rFonts w:hint="eastAsia"/>
+              </w:rPr>
+              <w:t xml:space="preserve"> </w:t>
+            </w:r>
+            <w:r>
+              <w:t>1</w:t>
+            </w:r>
+            <w:r>
+              <w:rPr>
+                <w:rFonts w:hint="eastAsia"/>
+              </w:rPr>
+              <w:t>차 테스트용 추가.</w:t>
+            </w:r>
+            <w:r>
+              <w:t xml:space="preserve"> </w:t>
+            </w:r>
+            <w:r>
+              <w:rPr>
+                <w:rFonts w:hint="eastAsia"/>
+              </w:rPr>
+              <w:t>토크를 사용하는 것 까진 된다.</w:t>
             </w:r>
             <w:bookmarkStart w:id="0" w:name="_GoBack"/>
             <w:bookmarkEnd w:id="0"/>
@@ -1939,7 +1991,7 @@
 </file>
 
 <file path=customXml/itemProps1.xml><?xml version="1.0" encoding="utf-8"?>
-<ds:datastoreItem xmlns:ds="http://schemas.openxmlformats.org/officeDocument/2006/customXml" ds:itemID="{067B1268-62B5-4F8B-B8D9-AB61BDB26C0D}">
+<ds:datastoreItem xmlns:ds="http://schemas.openxmlformats.org/officeDocument/2006/customXml" ds:itemID="{5ABD549F-0939-4640-81A8-A4451D91799C}">
   <ds:schemaRefs>
     <ds:schemaRef ds:uri="http://schemas.openxmlformats.org/officeDocument/2006/bibliography"/>
   </ds:schemaRefs>

</xml_diff>

<commit_message>
2018 - 03 - 20
텍스처 모자이크 현상 해결. 답은 리소스 베리어다.
</commit_message>
<xml_diff>
--- a/이관구/종합설계작업일지 이관구.docx
+++ b/이관구/종합설계작업일지 이관구.docx
@@ -754,11 +754,6 @@
             </w:r>
           </w:p>
           <w:p>
-            <w:pPr>
-              <w:rPr>
-                <w:rFonts w:hint="eastAsia"/>
-              </w:rPr>
-            </w:pPr>
             <w:r>
               <w:rPr>
                 <w:rFonts w:hint="eastAsia"/>
@@ -862,8 +857,6 @@
               </w:rPr>
               <w:t>토크를 사용하는 것 까진 된다.</w:t>
             </w:r>
-            <w:bookmarkStart w:id="0" w:name="_GoBack"/>
-            <w:bookmarkEnd w:id="0"/>
           </w:p>
         </w:tc>
       </w:tr>
@@ -975,7 +968,14 @@
           <w:tcPr>
             <w:tcW w:w="4338" w:type="dxa"/>
           </w:tcPr>
-          <w:p/>
+          <w:p>
+            <w:r>
+              <w:rPr>
+                <w:rFonts w:hint="eastAsia"/>
+              </w:rPr>
+              <w:t>이관구</w:t>
+            </w:r>
+          </w:p>
         </w:tc>
       </w:tr>
       <w:tr>
@@ -1017,7 +1017,20 @@
           <w:tcPr>
             <w:tcW w:w="4338" w:type="dxa"/>
           </w:tcPr>
-          <w:p/>
+          <w:p>
+            <w:r>
+              <w:t>2018-03-19</w:t>
+            </w:r>
+            <w:r>
+              <w:rPr>
+                <w:rFonts w:hint="eastAsia"/>
+              </w:rPr>
+              <w:t xml:space="preserve"> ~ </w:t>
+            </w:r>
+            <w:r>
+              <w:t>2018-03-25</w:t>
+            </w:r>
+          </w:p>
         </w:tc>
       </w:tr>
       <w:tr>
@@ -1050,7 +1063,49 @@
             <w:tcW w:w="7456" w:type="dxa"/>
             <w:gridSpan w:val="3"/>
           </w:tcPr>
-          <w:p/>
+          <w:p>
+            <w:proofErr w:type="spellStart"/>
+            <w:r>
+              <w:rPr>
+                <w:rFonts w:hint="eastAsia"/>
+              </w:rPr>
+              <w:t>IsRender</w:t>
+            </w:r>
+            <w:proofErr w:type="spellEnd"/>
+            <w:r>
+              <w:t xml:space="preserve"> </w:t>
+            </w:r>
+            <w:r>
+              <w:rPr>
+                <w:rFonts w:hint="eastAsia"/>
+              </w:rPr>
+              <w:t>버그 수정 및 물리 버그 수정 완료.</w:t>
+            </w:r>
+          </w:p>
+          <w:p>
+            <w:pPr>
+              <w:rPr>
+                <w:rFonts w:hint="eastAsia"/>
+              </w:rPr>
+            </w:pPr>
+            <w:r>
+              <w:rPr>
+                <w:rFonts w:hint="eastAsia"/>
+              </w:rPr>
+              <w:t>텍스처가 자꾸 겹쳐져서 모자이크 비슷한 현상을 드디어 해결함.</w:t>
+            </w:r>
+            <w:r>
+              <w:t xml:space="preserve"> </w:t>
+            </w:r>
+            <w:r>
+              <w:rPr>
+                <w:rFonts w:hint="eastAsia"/>
+              </w:rPr>
+              <w:t>답은 리소스 베리어.</w:t>
+            </w:r>
+            <w:bookmarkStart w:id="0" w:name="_GoBack"/>
+            <w:bookmarkEnd w:id="0"/>
+          </w:p>
         </w:tc>
       </w:tr>
       <w:tr>
@@ -1991,7 +2046,7 @@
 </file>
 
 <file path=customXml/itemProps1.xml><?xml version="1.0" encoding="utf-8"?>
-<ds:datastoreItem xmlns:ds="http://schemas.openxmlformats.org/officeDocument/2006/customXml" ds:itemID="{5ABD549F-0939-4640-81A8-A4451D91799C}">
+<ds:datastoreItem xmlns:ds="http://schemas.openxmlformats.org/officeDocument/2006/customXml" ds:itemID="{0AEECEDB-DC91-40C3-8229-FF22896EEBEC}">
   <ds:schemaRefs>
     <ds:schemaRef ds:uri="http://schemas.openxmlformats.org/officeDocument/2006/bibliography"/>
   </ds:schemaRefs>

</xml_diff>

<commit_message>
2018 - 03 -24
ishalfrender 추가함. 그리드 제거함.
ishalfrender은 이제 쉐이더 클래스의 렌더함수에서 실행되며
가려지는 오브젝트를 0.75 정도의 alpha로 변경하고 알파블렌딩을 실시
</commit_message>
<xml_diff>
--- a/이관구/종합설계작업일지 이관구.docx
+++ b/이관구/종합설계작업일지 이관구.docx
@@ -1083,6 +1083,365 @@
             </w:r>
           </w:p>
           <w:p>
+            <w:r>
+              <w:rPr>
+                <w:rFonts w:hint="eastAsia"/>
+              </w:rPr>
+              <w:t>텍스처가 자꾸 겹쳐져서 모자이크 비슷한 현상을 드디어 해결함.</w:t>
+            </w:r>
+            <w:r>
+              <w:t xml:space="preserve"> </w:t>
+            </w:r>
+            <w:r>
+              <w:rPr>
+                <w:rFonts w:hint="eastAsia"/>
+              </w:rPr>
+              <w:t>답은 리소스 베리어.</w:t>
+            </w:r>
+          </w:p>
+          <w:p>
+            <w:r>
+              <w:t>1</w:t>
+            </w:r>
+            <w:r>
+              <w:rPr>
+                <w:rFonts w:hint="eastAsia"/>
+              </w:rPr>
+              <w:t xml:space="preserve">차 </w:t>
+            </w:r>
+            <w:proofErr w:type="spellStart"/>
+            <w:r>
+              <w:rPr>
+                <w:rFonts w:hint="eastAsia"/>
+              </w:rPr>
+              <w:t>리지드바디</w:t>
+            </w:r>
+            <w:proofErr w:type="spellEnd"/>
+            <w:r>
+              <w:rPr>
+                <w:rFonts w:hint="eastAsia"/>
+              </w:rPr>
+              <w:t xml:space="preserve"> 충돌은 실패했음.</w:t>
+            </w:r>
+            <w:r>
+              <w:t xml:space="preserve"> </w:t>
+            </w:r>
+            <w:r>
+              <w:rPr>
+                <w:rFonts w:hint="eastAsia"/>
+              </w:rPr>
+              <w:t xml:space="preserve">어떤 </w:t>
+            </w:r>
+            <w:proofErr w:type="spellStart"/>
+            <w:r>
+              <w:rPr>
+                <w:rFonts w:hint="eastAsia"/>
+              </w:rPr>
+              <w:t>증상이냐면</w:t>
+            </w:r>
+            <w:proofErr w:type="spellEnd"/>
+            <w:r>
+              <w:rPr>
+                <w:rFonts w:hint="eastAsia"/>
+              </w:rPr>
+              <w:t xml:space="preserve"> 먼저 땅에 </w:t>
+            </w:r>
+            <w:proofErr w:type="spellStart"/>
+            <w:r>
+              <w:rPr>
+                <w:rFonts w:hint="eastAsia"/>
+              </w:rPr>
+              <w:t>떨어진다음</w:t>
+            </w:r>
+            <w:proofErr w:type="spellEnd"/>
+            <w:r>
+              <w:rPr>
+                <w:rFonts w:hint="eastAsia"/>
+              </w:rPr>
+              <w:t xml:space="preserve"> 튕기고 회전까지는 좋지만,</w:t>
+            </w:r>
+            <w:r>
+              <w:t xml:space="preserve"> </w:t>
+            </w:r>
+            <w:r>
+              <w:rPr>
+                <w:rFonts w:hint="eastAsia"/>
+              </w:rPr>
+              <w:t xml:space="preserve">문제는 땅에 완전히 </w:t>
+            </w:r>
+            <w:proofErr w:type="spellStart"/>
+            <w:r>
+              <w:rPr>
+                <w:rFonts w:hint="eastAsia"/>
+              </w:rPr>
+              <w:t>닿게되면</w:t>
+            </w:r>
+            <w:proofErr w:type="spellEnd"/>
+            <w:r>
+              <w:rPr>
+                <w:rFonts w:hint="eastAsia"/>
+              </w:rPr>
+              <w:t xml:space="preserve"> </w:t>
+            </w:r>
+            <w:proofErr w:type="spellStart"/>
+            <w:r>
+              <w:rPr>
+                <w:rFonts w:hint="eastAsia"/>
+              </w:rPr>
+              <w:t>멈춰야하는데</w:t>
+            </w:r>
+            <w:proofErr w:type="spellEnd"/>
+            <w:r>
+              <w:rPr>
+                <w:rFonts w:hint="eastAsia"/>
+              </w:rPr>
+              <w:t>,</w:t>
+            </w:r>
+            <w:r>
+              <w:t xml:space="preserve"> </w:t>
+            </w:r>
+            <w:r>
+              <w:rPr>
+                <w:rFonts w:hint="eastAsia"/>
+              </w:rPr>
+              <w:t>회전축이 엉망으로 튄다.</w:t>
+            </w:r>
+            <w:r>
+              <w:t xml:space="preserve"> </w:t>
+            </w:r>
+            <w:r>
+              <w:rPr>
+                <w:rFonts w:hint="eastAsia"/>
+              </w:rPr>
+              <w:t>심하면 위로 다시 튀어오르기도 함.</w:t>
+            </w:r>
+          </w:p>
+          <w:p>
+            <w:r>
+              <w:rPr>
+                <w:rFonts w:hint="eastAsia"/>
+              </w:rPr>
+              <w:t>그럼 어떻게 해야하나?</w:t>
+            </w:r>
+          </w:p>
+          <w:p>
+            <w:r>
+              <w:rPr>
+                <w:rFonts w:hint="eastAsia"/>
+              </w:rPr>
+              <w:t xml:space="preserve">일단 정확한 </w:t>
+            </w:r>
+            <w:proofErr w:type="spellStart"/>
+            <w:r>
+              <w:rPr>
+                <w:rFonts w:hint="eastAsia"/>
+              </w:rPr>
+              <w:t>충격량과</w:t>
+            </w:r>
+            <w:proofErr w:type="spellEnd"/>
+            <w:r>
+              <w:rPr>
+                <w:rFonts w:hint="eastAsia"/>
+              </w:rPr>
+              <w:t xml:space="preserve"> 회전축의 오차를 잡아야 한다.</w:t>
+            </w:r>
+          </w:p>
+          <w:p>
+            <w:r>
+              <w:rPr>
+                <w:rFonts w:hint="eastAsia"/>
+              </w:rPr>
+              <w:t xml:space="preserve">회전축이 오차가 </w:t>
+            </w:r>
+            <w:proofErr w:type="spellStart"/>
+            <w:r>
+              <w:rPr>
+                <w:rFonts w:hint="eastAsia"/>
+              </w:rPr>
+              <w:t>있다는건</w:t>
+            </w:r>
+            <w:proofErr w:type="spellEnd"/>
+            <w:r>
+              <w:rPr>
+                <w:rFonts w:hint="eastAsia"/>
+              </w:rPr>
+              <w:t xml:space="preserve"> 사실 말이 안되지만,</w:t>
+            </w:r>
+            <w:r>
+              <w:t xml:space="preserve"> </w:t>
+            </w:r>
+            <w:r>
+              <w:rPr>
+                <w:rFonts w:hint="eastAsia"/>
+              </w:rPr>
+              <w:t xml:space="preserve">상식적으로 </w:t>
+            </w:r>
+            <w:proofErr w:type="spellStart"/>
+            <w:r>
+              <w:rPr>
+                <w:rFonts w:hint="eastAsia"/>
+              </w:rPr>
+              <w:t>생각했을때의</w:t>
+            </w:r>
+            <w:proofErr w:type="spellEnd"/>
+            <w:r>
+              <w:rPr>
+                <w:rFonts w:hint="eastAsia"/>
+              </w:rPr>
+              <w:t xml:space="preserve"> 오차를 의미한다.</w:t>
+            </w:r>
+            <w:r>
+              <w:t xml:space="preserve"> </w:t>
+            </w:r>
+            <w:proofErr w:type="spellStart"/>
+            <w:r>
+              <w:rPr>
+                <w:rFonts w:hint="eastAsia"/>
+              </w:rPr>
+              <w:t>예를들면</w:t>
+            </w:r>
+            <w:proofErr w:type="spellEnd"/>
+            <w:r>
+              <w:rPr>
+                <w:rFonts w:hint="eastAsia"/>
+              </w:rPr>
+              <w:t xml:space="preserve"> 상자가 있고 </w:t>
+            </w:r>
+            <w:r>
+              <w:t>45</w:t>
+            </w:r>
+            <w:r>
+              <w:rPr>
+                <w:rFonts w:hint="eastAsia"/>
+              </w:rPr>
+              <w:t xml:space="preserve">도로 </w:t>
+            </w:r>
+            <w:r>
+              <w:t>x</w:t>
+            </w:r>
+            <w:r>
+              <w:rPr>
+                <w:rFonts w:hint="eastAsia"/>
+              </w:rPr>
+              <w:t>축회전이 되어있을 때,</w:t>
+            </w:r>
+            <w:r>
+              <w:t xml:space="preserve"> z</w:t>
+            </w:r>
+            <w:r>
+              <w:rPr>
+                <w:rFonts w:hint="eastAsia"/>
+              </w:rPr>
+              <w:t xml:space="preserve">축으로 고작 </w:t>
+            </w:r>
+            <w:r>
+              <w:t>1</w:t>
+            </w:r>
+            <w:r>
+              <w:rPr>
+                <w:rFonts w:hint="eastAsia"/>
+              </w:rPr>
+              <w:t>도만큼 회전 되었다면,</w:t>
+            </w:r>
+            <w:r>
+              <w:t xml:space="preserve"> </w:t>
+            </w:r>
+            <w:r>
+              <w:rPr>
+                <w:rFonts w:hint="eastAsia"/>
+              </w:rPr>
+              <w:t xml:space="preserve">땅에 </w:t>
+            </w:r>
+            <w:proofErr w:type="spellStart"/>
+            <w:r>
+              <w:rPr>
+                <w:rFonts w:hint="eastAsia"/>
+              </w:rPr>
+              <w:t>충돌시</w:t>
+            </w:r>
+            <w:proofErr w:type="spellEnd"/>
+            <w:r>
+              <w:rPr>
+                <w:rFonts w:hint="eastAsia"/>
+              </w:rPr>
+              <w:t xml:space="preserve"> </w:t>
+            </w:r>
+            <w:proofErr w:type="spellStart"/>
+            <w:r>
+              <w:rPr>
+                <w:rFonts w:hint="eastAsia"/>
+              </w:rPr>
+              <w:t>왠만하면</w:t>
+            </w:r>
+            <w:proofErr w:type="spellEnd"/>
+            <w:r>
+              <w:rPr>
+                <w:rFonts w:hint="eastAsia"/>
+              </w:rPr>
+              <w:t xml:space="preserve"> </w:t>
+            </w:r>
+            <w:r>
+              <w:t>2</w:t>
+            </w:r>
+            <w:r>
+              <w:rPr>
+                <w:rFonts w:hint="eastAsia"/>
+              </w:rPr>
+              <w:t xml:space="preserve">점이 </w:t>
+            </w:r>
+            <w:proofErr w:type="spellStart"/>
+            <w:r>
+              <w:rPr>
+                <w:rFonts w:hint="eastAsia"/>
+              </w:rPr>
+              <w:t>충돌한걸로</w:t>
+            </w:r>
+            <w:proofErr w:type="spellEnd"/>
+            <w:r>
+              <w:rPr>
+                <w:rFonts w:hint="eastAsia"/>
+              </w:rPr>
+              <w:t xml:space="preserve"> 취급되는데,</w:t>
+            </w:r>
+            <w:r>
+              <w:t xml:space="preserve"> </w:t>
+            </w:r>
+            <w:r>
+              <w:rPr>
+                <w:rFonts w:hint="eastAsia"/>
+              </w:rPr>
+              <w:t xml:space="preserve">여기서 회전축이 일직선이 아닌 약간 틀어진 축으로 </w:t>
+            </w:r>
+            <w:proofErr w:type="spellStart"/>
+            <w:r>
+              <w:rPr>
+                <w:rFonts w:hint="eastAsia"/>
+              </w:rPr>
+              <w:t>삼게되고</w:t>
+            </w:r>
+            <w:proofErr w:type="spellEnd"/>
+            <w:r>
+              <w:rPr>
+                <w:rFonts w:hint="eastAsia"/>
+              </w:rPr>
+              <w:t xml:space="preserve"> 여기서 잘못된 충돌이 계속 </w:t>
+            </w:r>
+            <w:proofErr w:type="spellStart"/>
+            <w:r>
+              <w:rPr>
+                <w:rFonts w:hint="eastAsia"/>
+              </w:rPr>
+              <w:t>일어나게된다</w:t>
+            </w:r>
+            <w:proofErr w:type="spellEnd"/>
+            <w:r>
+              <w:rPr>
+                <w:rFonts w:hint="eastAsia"/>
+              </w:rPr>
+              <w:t>.</w:t>
+            </w:r>
+          </w:p>
+          <w:p>
             <w:pPr>
               <w:rPr>
                 <w:rFonts w:hint="eastAsia"/>
@@ -1092,16 +1451,7 @@
               <w:rPr>
                 <w:rFonts w:hint="eastAsia"/>
               </w:rPr>
-              <w:t>텍스처가 자꾸 겹쳐져서 모자이크 비슷한 현상을 드디어 해결함.</w:t>
-            </w:r>
-            <w:r>
-              <w:t xml:space="preserve"> </w:t>
-            </w:r>
-            <w:r>
-              <w:rPr>
-                <w:rFonts w:hint="eastAsia"/>
-              </w:rPr>
-              <w:t>답은 리소스 베리어.</w:t>
+              <w:t>즉 가장 중요한 회전축을 어떻게든 변경해야할것이다.</w:t>
             </w:r>
             <w:bookmarkStart w:id="0" w:name="_GoBack"/>
             <w:bookmarkEnd w:id="0"/>
@@ -1306,6 +1656,7 @@
               <w:rPr>
                 <w:rFonts w:hint="eastAsia"/>
               </w:rPr>
+              <w:lastRenderedPageBreak/>
               <w:t>다음주 할일</w:t>
             </w:r>
           </w:p>
@@ -2046,7 +2397,7 @@
 </file>
 
 <file path=customXml/itemProps1.xml><?xml version="1.0" encoding="utf-8"?>
-<ds:datastoreItem xmlns:ds="http://schemas.openxmlformats.org/officeDocument/2006/customXml" ds:itemID="{0AEECEDB-DC91-40C3-8229-FF22896EEBEC}">
+<ds:datastoreItem xmlns:ds="http://schemas.openxmlformats.org/officeDocument/2006/customXml" ds:itemID="{0FFEEE75-3FBA-4C53-BBDC-AC9B5BB6CEB7}">
   <ds:schemaRefs>
     <ds:schemaRef ds:uri="http://schemas.openxmlformats.org/officeDocument/2006/bibliography"/>
   </ds:schemaRefs>

</xml_diff>

<commit_message>
2018 - 04 -01
종합설계작업일지랑, 수학적 오류를 줄이기 위한 몇가지 코드를 추가. 대표적으로 쿼터니언을 생성시 회전축이 0,0,0 이 들어가면
그냥 단위쿼터니언을 반환하도록함.
</commit_message>
<xml_diff>
--- a/이관구/종합설계작업일지 이관구.docx
+++ b/이관구/종합설계작업일지 이관구.docx
@@ -1442,19 +1442,57 @@
             </w:r>
           </w:p>
           <w:p>
+            <w:r>
+              <w:rPr>
+                <w:rFonts w:hint="eastAsia"/>
+              </w:rPr>
+              <w:t>즉 가장 중요한 회전축을 어떻게든 변경해야할것이다.</w:t>
+            </w:r>
+          </w:p>
+          <w:p/>
+          <w:p>
             <w:pPr>
               <w:rPr>
                 <w:rFonts w:hint="eastAsia"/>
               </w:rPr>
             </w:pPr>
-            <w:r>
-              <w:rPr>
-                <w:rFonts w:hint="eastAsia"/>
-              </w:rPr>
-              <w:t>즉 가장 중요한 회전축을 어떻게든 변경해야할것이다.</w:t>
-            </w:r>
-            <w:bookmarkStart w:id="0" w:name="_GoBack"/>
-            <w:bookmarkEnd w:id="0"/>
+            <w:proofErr w:type="spellStart"/>
+            <w:r>
+              <w:t>I</w:t>
+            </w:r>
+            <w:r>
+              <w:rPr>
+                <w:rFonts w:hint="eastAsia"/>
+              </w:rPr>
+              <w:t>shalfrender</w:t>
+            </w:r>
+            <w:proofErr w:type="spellEnd"/>
+            <w:r>
+              <w:t xml:space="preserve"> </w:t>
+            </w:r>
+            <w:r>
+              <w:rPr>
+                <w:rFonts w:hint="eastAsia"/>
+              </w:rPr>
+              <w:t>추가함.</w:t>
+            </w:r>
+            <w:r>
+              <w:t xml:space="preserve"> </w:t>
+            </w:r>
+            <w:r>
+              <w:rPr>
+                <w:rFonts w:hint="eastAsia"/>
+              </w:rPr>
+              <w:t xml:space="preserve">이제 가려지는 물체는 </w:t>
+            </w:r>
+            <w:proofErr w:type="spellStart"/>
+            <w:r>
+              <w:rPr>
+                <w:rFonts w:hint="eastAsia"/>
+              </w:rPr>
+              <w:t>반투명해짐</w:t>
+            </w:r>
+            <w:proofErr w:type="spellEnd"/>
           </w:p>
         </w:tc>
       </w:tr>
@@ -1486,6 +1524,16 @@
     </w:tbl>
     <w:p/>
     <w:p/>
+    <w:p/>
+    <w:p/>
+    <w:p/>
+    <w:p>
+      <w:pPr>
+        <w:rPr>
+          <w:rFonts w:hint="eastAsia"/>
+        </w:rPr>
+      </w:pPr>
+    </w:p>
     <w:tbl>
       <w:tblPr>
         <w:tblStyle w:val="a3"/>
@@ -1513,6 +1561,14 @@
             </w:tcBorders>
           </w:tcPr>
           <w:p/>
+          <w:p/>
+          <w:p>
+            <w:pPr>
+              <w:rPr>
+                <w:rFonts w:hint="eastAsia"/>
+              </w:rPr>
+            </w:pPr>
+          </w:p>
         </w:tc>
         <w:tc>
           <w:tcPr>
@@ -1565,7 +1621,14 @@
           <w:tcPr>
             <w:tcW w:w="4338" w:type="dxa"/>
           </w:tcPr>
-          <w:p/>
+          <w:p>
+            <w:r>
+              <w:rPr>
+                <w:rFonts w:hint="eastAsia"/>
+              </w:rPr>
+              <w:t>이관구</w:t>
+            </w:r>
+          </w:p>
         </w:tc>
       </w:tr>
       <w:tr>
@@ -1607,7 +1670,26 @@
           <w:tcPr>
             <w:tcW w:w="4338" w:type="dxa"/>
           </w:tcPr>
-          <w:p/>
+          <w:p>
+            <w:r>
+              <w:rPr>
+                <w:rFonts w:hint="eastAsia"/>
+              </w:rPr>
+              <w:t xml:space="preserve">2018 </w:t>
+            </w:r>
+            <w:r>
+              <w:t>–</w:t>
+            </w:r>
+            <w:r>
+              <w:rPr>
+                <w:rFonts w:hint="eastAsia"/>
+              </w:rPr>
+              <w:t xml:space="preserve"> 03 </w:t>
+            </w:r>
+            <w:r>
+              <w:t>– 26 ~ 2018 – 04 - 01</w:t>
+            </w:r>
+          </w:p>
         </w:tc>
       </w:tr>
       <w:tr>
@@ -1640,7 +1722,429 @@
             <w:tcW w:w="7456" w:type="dxa"/>
             <w:gridSpan w:val="3"/>
           </w:tcPr>
+          <w:p>
+            <w:r>
+              <w:rPr>
+                <w:rFonts w:hint="eastAsia"/>
+              </w:rPr>
+              <w:t>1차리지드바디를 코드를 아예 갈아 엎고 새로 만드는 중.</w:t>
+            </w:r>
+            <w:r>
+              <w:t xml:space="preserve"> </w:t>
+            </w:r>
+          </w:p>
+          <w:p>
+            <w:r>
+              <w:rPr>
+                <w:rFonts w:hint="eastAsia"/>
+              </w:rPr>
+              <w:t>문제가 많았는데,</w:t>
+            </w:r>
+            <w:r>
+              <w:t xml:space="preserve"> </w:t>
+            </w:r>
+            <w:r>
+              <w:rPr>
+                <w:rFonts w:hint="eastAsia"/>
+              </w:rPr>
+              <w:t xml:space="preserve">대표적으로 </w:t>
+            </w:r>
+            <w:proofErr w:type="spellStart"/>
+            <w:r>
+              <w:rPr>
+                <w:rFonts w:hint="eastAsia"/>
+              </w:rPr>
+              <w:t>관성모먼트가</w:t>
+            </w:r>
+            <w:proofErr w:type="spellEnd"/>
+            <w:r>
+              <w:rPr>
+                <w:rFonts w:hint="eastAsia"/>
+              </w:rPr>
+              <w:t xml:space="preserve"> 잘못 </w:t>
+            </w:r>
+            <w:proofErr w:type="spellStart"/>
+            <w:r>
+              <w:rPr>
+                <w:rFonts w:hint="eastAsia"/>
+              </w:rPr>
+              <w:t>계산된다거나</w:t>
+            </w:r>
+            <w:proofErr w:type="spellEnd"/>
+            <w:r>
+              <w:rPr>
+                <w:rFonts w:hint="eastAsia"/>
+              </w:rPr>
+              <w:t xml:space="preserve"> 하는 문제 때문에 제대로 회전이 안되었음.</w:t>
+            </w:r>
+          </w:p>
           <w:p/>
+          <w:p>
+            <w:proofErr w:type="spellStart"/>
+            <w:r>
+              <w:rPr>
+                <w:rFonts w:hint="eastAsia"/>
+              </w:rPr>
+              <w:t>회전관성을</w:t>
+            </w:r>
+            <w:proofErr w:type="spellEnd"/>
+            <w:r>
+              <w:rPr>
+                <w:rFonts w:hint="eastAsia"/>
+              </w:rPr>
+              <w:t xml:space="preserve"> 해결하였지만,</w:t>
+            </w:r>
+            <w:r>
+              <w:t xml:space="preserve"> </w:t>
+            </w:r>
+            <w:r>
+              <w:rPr>
+                <w:rFonts w:hint="eastAsia"/>
+              </w:rPr>
+              <w:t xml:space="preserve">균형이 </w:t>
+            </w:r>
+            <w:proofErr w:type="spellStart"/>
+            <w:r>
+              <w:rPr>
+                <w:rFonts w:hint="eastAsia"/>
+              </w:rPr>
+              <w:t>맞을경우</w:t>
+            </w:r>
+            <w:proofErr w:type="spellEnd"/>
+            <w:r>
+              <w:rPr>
+                <w:rFonts w:hint="eastAsia"/>
+              </w:rPr>
+              <w:t xml:space="preserve"> 선과 </w:t>
+            </w:r>
+            <w:proofErr w:type="spellStart"/>
+            <w:r>
+              <w:rPr>
+                <w:rFonts w:hint="eastAsia"/>
+              </w:rPr>
+              <w:t>면충돌시</w:t>
+            </w:r>
+            <w:proofErr w:type="spellEnd"/>
+            <w:r>
+              <w:rPr>
+                <w:rFonts w:hint="eastAsia"/>
+              </w:rPr>
+              <w:t xml:space="preserve"> 그대로 서있는 경우가 생김</w:t>
+            </w:r>
+          </w:p>
+          <w:p/>
+          <w:p>
+            <w:pPr>
+              <w:rPr>
+                <w:rFonts w:hint="eastAsia"/>
+              </w:rPr>
+            </w:pPr>
+            <w:r>
+              <w:rPr>
+                <w:rFonts w:hint="eastAsia"/>
+              </w:rPr>
+              <w:t xml:space="preserve">균형을 잡힌 상태라면 특정방향으로 약간 </w:t>
+            </w:r>
+            <w:proofErr w:type="spellStart"/>
+            <w:r>
+              <w:rPr>
+                <w:rFonts w:hint="eastAsia"/>
+              </w:rPr>
+              <w:t>회전시키는것으로</w:t>
+            </w:r>
+            <w:proofErr w:type="spellEnd"/>
+            <w:r>
+              <w:rPr>
+                <w:rFonts w:hint="eastAsia"/>
+              </w:rPr>
+              <w:t xml:space="preserve"> 변경함.</w:t>
+            </w:r>
+            <w:r>
+              <w:t xml:space="preserve"> </w:t>
+            </w:r>
+            <w:proofErr w:type="spellStart"/>
+            <w:r>
+              <w:rPr>
+                <w:rFonts w:hint="eastAsia"/>
+              </w:rPr>
+              <w:t>충격량만</w:t>
+            </w:r>
+            <w:proofErr w:type="spellEnd"/>
+            <w:r>
+              <w:rPr>
+                <w:rFonts w:hint="eastAsia"/>
+              </w:rPr>
+              <w:t xml:space="preserve"> </w:t>
+            </w:r>
+            <w:proofErr w:type="spellStart"/>
+            <w:r>
+              <w:rPr>
+                <w:rFonts w:hint="eastAsia"/>
+              </w:rPr>
+              <w:t>구하면됨</w:t>
+            </w:r>
+            <w:proofErr w:type="spellEnd"/>
+            <w:r>
+              <w:rPr>
+                <w:rFonts w:hint="eastAsia"/>
+              </w:rPr>
+              <w:t>.</w:t>
+            </w:r>
+            <w:r>
+              <w:t xml:space="preserve"> </w:t>
+            </w:r>
+          </w:p>
+          <w:p/>
+          <w:p>
+            <w:r>
+              <w:rPr>
+                <w:rFonts w:hint="eastAsia"/>
+              </w:rPr>
+              <w:t xml:space="preserve">빌보드의 깊이를 </w:t>
+            </w:r>
+            <w:r>
+              <w:t>-1</w:t>
+            </w:r>
+            <w:r>
+              <w:rPr>
+                <w:rFonts w:hint="eastAsia"/>
+              </w:rPr>
+              <w:t>로 수정.</w:t>
+            </w:r>
+          </w:p>
+          <w:p/>
+          <w:p>
+            <w:proofErr w:type="spellStart"/>
+            <w:r>
+              <w:rPr>
+                <w:rFonts w:hint="eastAsia"/>
+              </w:rPr>
+              <w:t>충격량</w:t>
+            </w:r>
+            <w:proofErr w:type="spellEnd"/>
+            <w:r>
+              <w:rPr>
+                <w:rFonts w:hint="eastAsia"/>
+              </w:rPr>
+              <w:t xml:space="preserve"> </w:t>
+            </w:r>
+            <w:proofErr w:type="spellStart"/>
+            <w:r>
+              <w:rPr>
+                <w:rFonts w:hint="eastAsia"/>
+              </w:rPr>
+              <w:t>계산함수</w:t>
+            </w:r>
+            <w:proofErr w:type="spellEnd"/>
+            <w:r>
+              <w:rPr>
+                <w:rFonts w:hint="eastAsia"/>
+              </w:rPr>
+              <w:t xml:space="preserve"> </w:t>
+            </w:r>
+            <w:proofErr w:type="spellStart"/>
+            <w:r>
+              <w:rPr>
+                <w:rFonts w:hint="eastAsia"/>
+              </w:rPr>
+              <w:t>만듬</w:t>
+            </w:r>
+            <w:proofErr w:type="spellEnd"/>
+            <w:r>
+              <w:rPr>
+                <w:rFonts w:hint="eastAsia"/>
+              </w:rPr>
+              <w:t>.</w:t>
+            </w:r>
+            <w:r>
+              <w:t xml:space="preserve"> </w:t>
+            </w:r>
+            <w:proofErr w:type="spellStart"/>
+            <w:r>
+              <w:rPr>
+                <w:rFonts w:hint="eastAsia"/>
+              </w:rPr>
+              <w:t>선속도와</w:t>
+            </w:r>
+            <w:proofErr w:type="spellEnd"/>
+            <w:r>
+              <w:rPr>
+                <w:rFonts w:hint="eastAsia"/>
+              </w:rPr>
+              <w:t xml:space="preserve"> 각속도가 빠를수록 </w:t>
+            </w:r>
+            <w:proofErr w:type="spellStart"/>
+            <w:r>
+              <w:rPr>
+                <w:rFonts w:hint="eastAsia"/>
+              </w:rPr>
+              <w:t>충격량은</w:t>
+            </w:r>
+            <w:proofErr w:type="spellEnd"/>
+            <w:r>
+              <w:rPr>
+                <w:rFonts w:hint="eastAsia"/>
+              </w:rPr>
+              <w:t xml:space="preserve"> 커짐</w:t>
+            </w:r>
+          </w:p>
+          <w:p>
+            <w:r>
+              <w:rPr>
+                <w:rFonts w:hint="eastAsia"/>
+              </w:rPr>
+              <w:t xml:space="preserve">근데 바닥과 딱 접한 </w:t>
+            </w:r>
+            <w:proofErr w:type="spellStart"/>
+            <w:r>
+              <w:rPr>
+                <w:rFonts w:hint="eastAsia"/>
+              </w:rPr>
+              <w:t>상태일경우</w:t>
+            </w:r>
+            <w:proofErr w:type="spellEnd"/>
+            <w:r>
+              <w:rPr>
+                <w:rFonts w:hint="eastAsia"/>
+              </w:rPr>
+              <w:t xml:space="preserve"> 중력만 가해지므로 토크가 너무 약하게 들어감.</w:t>
+            </w:r>
+            <w:r>
+              <w:t xml:space="preserve"> </w:t>
+            </w:r>
+            <w:r>
+              <w:rPr>
+                <w:rFonts w:hint="eastAsia"/>
+              </w:rPr>
+              <w:t xml:space="preserve">따라서 </w:t>
+            </w:r>
+            <w:proofErr w:type="spellStart"/>
+            <w:r>
+              <w:rPr>
+                <w:rFonts w:hint="eastAsia"/>
+              </w:rPr>
+              <w:t>최소충격량보다</w:t>
+            </w:r>
+            <w:proofErr w:type="spellEnd"/>
+            <w:r>
+              <w:rPr>
+                <w:rFonts w:hint="eastAsia"/>
+              </w:rPr>
+              <w:t xml:space="preserve"> 작으면 </w:t>
+            </w:r>
+            <w:proofErr w:type="spellStart"/>
+            <w:r>
+              <w:rPr>
+                <w:rFonts w:hint="eastAsia"/>
+              </w:rPr>
+              <w:t>최소충격량을</w:t>
+            </w:r>
+            <w:proofErr w:type="spellEnd"/>
+            <w:r>
+              <w:rPr>
+                <w:rFonts w:hint="eastAsia"/>
+              </w:rPr>
+              <w:t xml:space="preserve"> </w:t>
+            </w:r>
+            <w:proofErr w:type="spellStart"/>
+            <w:r>
+              <w:rPr>
+                <w:rFonts w:hint="eastAsia"/>
+              </w:rPr>
+              <w:t>가하도록함</w:t>
+            </w:r>
+            <w:proofErr w:type="spellEnd"/>
+            <w:r>
+              <w:rPr>
+                <w:rFonts w:hint="eastAsia"/>
+              </w:rPr>
+              <w:t>.</w:t>
+            </w:r>
+            <w:r>
+              <w:t xml:space="preserve"> </w:t>
+            </w:r>
+            <w:r>
+              <w:rPr>
+                <w:rFonts w:hint="eastAsia"/>
+              </w:rPr>
+              <w:t xml:space="preserve">그리고 </w:t>
+            </w:r>
+            <w:proofErr w:type="spellStart"/>
+            <w:r>
+              <w:rPr>
+                <w:rFonts w:hint="eastAsia"/>
+              </w:rPr>
+              <w:t>최대충격량도</w:t>
+            </w:r>
+            <w:proofErr w:type="spellEnd"/>
+            <w:r>
+              <w:rPr>
+                <w:rFonts w:hint="eastAsia"/>
+              </w:rPr>
+              <w:t xml:space="preserve"> 한계를 줌.</w:t>
+            </w:r>
+          </w:p>
+          <w:p/>
+          <w:p>
+            <w:pPr>
+              <w:rPr>
+                <w:rFonts w:hint="eastAsia"/>
+              </w:rPr>
+            </w:pPr>
+            <w:proofErr w:type="spellStart"/>
+            <w:r>
+              <w:rPr>
+                <w:rFonts w:hint="eastAsia"/>
+              </w:rPr>
+              <w:t>리지드바디와</w:t>
+            </w:r>
+            <w:proofErr w:type="spellEnd"/>
+            <w:r>
+              <w:rPr>
+                <w:rFonts w:hint="eastAsia"/>
+              </w:rPr>
+              <w:t xml:space="preserve"> 평면 충돌은 완성.</w:t>
+            </w:r>
+            <w:r>
+              <w:t xml:space="preserve"> </w:t>
+            </w:r>
+            <w:r>
+              <w:rPr>
+                <w:rFonts w:hint="eastAsia"/>
+              </w:rPr>
+              <w:t xml:space="preserve">이제 </w:t>
+            </w:r>
+            <w:proofErr w:type="spellStart"/>
+            <w:r>
+              <w:rPr>
+                <w:rFonts w:hint="eastAsia"/>
+              </w:rPr>
+              <w:t>리지드바디와</w:t>
+            </w:r>
+            <w:proofErr w:type="spellEnd"/>
+            <w:r>
+              <w:rPr>
+                <w:rFonts w:hint="eastAsia"/>
+              </w:rPr>
+              <w:t xml:space="preserve"> </w:t>
+            </w:r>
+            <w:proofErr w:type="spellStart"/>
+            <w:r>
+              <w:rPr>
+                <w:rFonts w:hint="eastAsia"/>
+              </w:rPr>
+              <w:t>리지드바디</w:t>
+            </w:r>
+            <w:proofErr w:type="spellEnd"/>
+            <w:r>
+              <w:rPr>
+                <w:rFonts w:hint="eastAsia"/>
+              </w:rPr>
+              <w:t xml:space="preserve"> 충돌 해야됨</w:t>
+            </w:r>
+            <w:bookmarkStart w:id="0" w:name="_GoBack"/>
+            <w:bookmarkEnd w:id="0"/>
+          </w:p>
         </w:tc>
       </w:tr>
       <w:tr>
@@ -1656,7 +2160,6 @@
               <w:rPr>
                 <w:rFonts w:hint="eastAsia"/>
               </w:rPr>
-              <w:lastRenderedPageBreak/>
               <w:t>다음주 할일</w:t>
             </w:r>
           </w:p>
@@ -2397,7 +2900,7 @@
 </file>
 
 <file path=customXml/itemProps1.xml><?xml version="1.0" encoding="utf-8"?>
-<ds:datastoreItem xmlns:ds="http://schemas.openxmlformats.org/officeDocument/2006/customXml" ds:itemID="{0FFEEE75-3FBA-4C53-BBDC-AC9B5BB6CEB7}">
+<ds:datastoreItem xmlns:ds="http://schemas.openxmlformats.org/officeDocument/2006/customXml" ds:itemID="{3B247EAB-DFA5-4641-9055-AA578A97ACFC}">
   <ds:schemaRefs>
     <ds:schemaRef ds:uri="http://schemas.openxmlformats.org/officeDocument/2006/bibliography"/>
   </ds:schemaRefs>

</xml_diff>

<commit_message>
2018 - 04 - 17
헤비큐브 추가
</commit_message>
<xml_diff>
--- a/이관구/종합설계작업일지 이관구.docx
+++ b/이관구/종합설계작업일지 이관구.docx
@@ -2302,13 +2302,7 @@
           </w:tcPr>
           <w:p>
             <w:r>
-              <w:t>2018-04</w:t>
-            </w:r>
-            <w:r>
-              <w:t>-</w:t>
-            </w:r>
-            <w:r>
-              <w:t>02</w:t>
+              <w:t>2018-04-02</w:t>
             </w:r>
             <w:r>
               <w:rPr>
@@ -2317,16 +2311,7 @@
               <w:t xml:space="preserve"> ~ </w:t>
             </w:r>
             <w:r>
-              <w:t>2018-0</w:t>
-            </w:r>
-            <w:r>
-              <w:t>4</w:t>
-            </w:r>
-            <w:r>
-              <w:t>-</w:t>
-            </w:r>
-            <w:r>
-              <w:t>09</w:t>
+              <w:t>2018-04-09</w:t>
             </w:r>
           </w:p>
         </w:tc>
@@ -2709,11 +2694,6 @@
           </w:p>
           <w:p/>
           <w:p>
-            <w:pPr>
-              <w:rPr>
-                <w:rFonts w:hint="eastAsia"/>
-              </w:rPr>
-            </w:pPr>
             <w:r>
               <w:rPr>
                 <w:rFonts w:hint="eastAsia"/>
@@ -2908,13 +2888,7 @@
           </w:tcPr>
           <w:p>
             <w:r>
-              <w:t>2018-04</w:t>
-            </w:r>
-            <w:r>
-              <w:t>-</w:t>
-            </w:r>
-            <w:r>
-              <w:t>10</w:t>
+              <w:t>2018-04-10</w:t>
             </w:r>
             <w:r>
               <w:rPr>
@@ -2923,16 +2897,7 @@
               <w:t xml:space="preserve"> ~ </w:t>
             </w:r>
             <w:r>
-              <w:t>2018-0</w:t>
-            </w:r>
-            <w:r>
-              <w:t>4</w:t>
-            </w:r>
-            <w:r>
-              <w:t>-1</w:t>
-            </w:r>
-            <w:r>
-              <w:t>7</w:t>
+              <w:t>2018-04-17</w:t>
             </w:r>
           </w:p>
         </w:tc>
@@ -3279,11 +3244,6 @@
           </w:p>
           <w:p/>
           <w:p>
-            <w:pPr>
-              <w:rPr>
-                <w:rFonts w:hint="eastAsia"/>
-              </w:rPr>
-            </w:pPr>
             <w:proofErr w:type="spellStart"/>
             <w:r>
               <w:rPr>
@@ -3297,10 +3257,78 @@
                 <w:rFonts w:hint="eastAsia"/>
               </w:rPr>
               <w:t xml:space="preserve"> 바를 추가함.</w:t>
+            </w:r>
+          </w:p>
+          <w:p/>
+          <w:p>
+            <w:proofErr w:type="spellStart"/>
+            <w:r>
+              <w:rPr>
+                <w:rFonts w:hint="eastAsia"/>
+              </w:rPr>
+              <w:t>블렌딩을</w:t>
+            </w:r>
+            <w:proofErr w:type="spellEnd"/>
+            <w:r>
+              <w:rPr>
+                <w:rFonts w:hint="eastAsia"/>
+              </w:rPr>
+              <w:t xml:space="preserve"> 위한 </w:t>
+            </w:r>
+            <w:proofErr w:type="spellStart"/>
+            <w:r>
+              <w:rPr>
+                <w:rFonts w:hint="eastAsia"/>
+              </w:rPr>
+              <w:t>소팅을</w:t>
+            </w:r>
+            <w:proofErr w:type="spellEnd"/>
+            <w:r>
+              <w:rPr>
+                <w:rFonts w:hint="eastAsia"/>
+              </w:rPr>
+              <w:t xml:space="preserve"> 함.</w:t>
+            </w:r>
+            <w:r>
+              <w:t xml:space="preserve"> </w:t>
+            </w:r>
+            <w:r>
+              <w:rPr>
+                <w:rFonts w:hint="eastAsia"/>
+              </w:rPr>
+              <w:t>애니메이션 프레임에 상관없이 되도록 수정.</w:t>
+            </w:r>
+          </w:p>
+          <w:p/>
+          <w:p>
+            <w:r>
+              <w:t xml:space="preserve">UI </w:t>
+            </w:r>
+            <w:proofErr w:type="spellStart"/>
+            <w:r>
+              <w:rPr>
+                <w:rFonts w:hint="eastAsia"/>
+              </w:rPr>
+              <w:t>창민씨랑</w:t>
+            </w:r>
+            <w:proofErr w:type="spellEnd"/>
+            <w:r>
+              <w:rPr>
+                <w:rFonts w:hint="eastAsia"/>
+              </w:rPr>
+              <w:t xml:space="preserve"> 같이 수정 및 추가</w:t>
             </w:r>
             <w:bookmarkStart w:id="0" w:name="_GoBack"/>
             <w:bookmarkEnd w:id="0"/>
-          </w:p>
+            <w:r>
+              <w:rPr>
+                <w:rFonts w:hint="eastAsia"/>
+              </w:rPr>
+              <w:t xml:space="preserve"> 작업.</w:t>
+            </w:r>
+          </w:p>
+          <w:p/>
+          <w:p/>
         </w:tc>
       </w:tr>
       <w:tr>
@@ -3329,13 +3357,7 @@
         </w:tc>
       </w:tr>
     </w:tbl>
-    <w:p>
-      <w:pPr>
-        <w:rPr>
-          <w:rFonts w:hint="eastAsia"/>
-        </w:rPr>
-      </w:pPr>
-    </w:p>
+    <w:p/>
     <w:sectPr>
       <w:pgSz w:w="11906" w:h="16838"/>
       <w:pgMar w:top="1701" w:right="1440" w:bottom="1440" w:left="1440" w:header="851" w:footer="992" w:gutter="0"/>
@@ -4063,7 +4085,7 @@
 </file>
 
 <file path=customXml/itemProps1.xml><?xml version="1.0" encoding="utf-8"?>
-<ds:datastoreItem xmlns:ds="http://schemas.openxmlformats.org/officeDocument/2006/customXml" ds:itemID="{14131740-722E-4510-ABB6-479C48A4F45E}">
+<ds:datastoreItem xmlns:ds="http://schemas.openxmlformats.org/officeDocument/2006/customXml" ds:itemID="{80D40B04-1FB4-4312-8984-1DAB5F28CBC8}">
   <ds:schemaRefs>
     <ds:schemaRef ds:uri="http://schemas.openxmlformats.org/officeDocument/2006/bibliography"/>
   </ds:schemaRefs>

</xml_diff>

<commit_message>
2018 - 04 -30
기하쉐이더에 타입5 백그라운드 추가. 스케일과 커스텀데이터y를 이용해 길이를 설정함.

원래 백그라운드스킬 오브젝트를 약간 변경해서 만듬.

UI다보니 씬클래스에 있다.
</commit_message>
<xml_diff>
--- a/이관구/종합설계작업일지 이관구.docx
+++ b/이관구/종합설계작업일지 이관구.docx
@@ -3316,15 +3316,7 @@
               <w:rPr>
                 <w:rFonts w:hint="eastAsia"/>
               </w:rPr>
-              <w:t xml:space="preserve"> 같이 수정 및 추가</w:t>
-            </w:r>
-            <w:bookmarkStart w:id="0" w:name="_GoBack"/>
-            <w:bookmarkEnd w:id="0"/>
-            <w:r>
-              <w:rPr>
-                <w:rFonts w:hint="eastAsia"/>
-              </w:rPr>
-              <w:t xml:space="preserve"> 작업.</w:t>
+              <w:t xml:space="preserve"> 같이 수정 및 추가 작업.</w:t>
             </w:r>
           </w:p>
           <w:p/>
@@ -3358,6 +3350,1229 @@
       </w:tr>
     </w:tbl>
     <w:p/>
+    <w:p/>
+    <w:p/>
+    <w:p/>
+    <w:p/>
+    <w:p/>
+    <w:p/>
+    <w:tbl>
+      <w:tblPr>
+        <w:tblStyle w:val="a3"/>
+        <w:tblW w:w="0" w:type="auto"/>
+        <w:tblLook w:val="04A0" w:firstRow="1" w:lastRow="0" w:firstColumn="1" w:lastColumn="0" w:noHBand="0" w:noVBand="1"/>
+      </w:tblPr>
+      <w:tblGrid>
+        <w:gridCol w:w="1560"/>
+        <w:gridCol w:w="2046"/>
+        <w:gridCol w:w="1072"/>
+        <w:gridCol w:w="4338"/>
+      </w:tblGrid>
+      <w:tr>
+        <w:trPr>
+          <w:trHeight w:val="841"/>
+        </w:trPr>
+        <w:tc>
+          <w:tcPr>
+            <w:tcW w:w="3606" w:type="dxa"/>
+            <w:gridSpan w:val="2"/>
+            <w:tcBorders>
+              <w:top w:val="nil"/>
+              <w:left w:val="nil"/>
+              <w:bottom w:val="single" w:sz="4" w:space="0" w:color="auto"/>
+            </w:tcBorders>
+          </w:tcPr>
+          <w:p/>
+        </w:tc>
+        <w:tc>
+          <w:tcPr>
+            <w:tcW w:w="1072" w:type="dxa"/>
+          </w:tcPr>
+          <w:p>
+            <w:r>
+              <w:rPr>
+                <w:rFonts w:hint="eastAsia"/>
+              </w:rPr>
+              <w:t>작성자</w:t>
+            </w:r>
+          </w:p>
+          <w:p>
+            <w:pPr>
+              <w:rPr>
+                <w:sz w:val="16"/>
+                <w:szCs w:val="16"/>
+              </w:rPr>
+            </w:pPr>
+            <w:r>
+              <w:rPr>
+                <w:rFonts w:hint="eastAsia"/>
+                <w:sz w:val="16"/>
+                <w:szCs w:val="16"/>
+              </w:rPr>
+              <w:t>(학번</w:t>
+            </w:r>
+            <w:proofErr w:type="gramStart"/>
+            <w:r>
+              <w:rPr>
+                <w:rFonts w:hint="eastAsia"/>
+                <w:sz w:val="16"/>
+                <w:szCs w:val="16"/>
+              </w:rPr>
+              <w:t>,이름</w:t>
+            </w:r>
+            <w:proofErr w:type="gramEnd"/>
+            <w:r>
+              <w:rPr>
+                <w:rFonts w:hint="eastAsia"/>
+                <w:sz w:val="16"/>
+                <w:szCs w:val="16"/>
+              </w:rPr>
+              <w:t>)</w:t>
+            </w:r>
+          </w:p>
+        </w:tc>
+        <w:tc>
+          <w:tcPr>
+            <w:tcW w:w="4338" w:type="dxa"/>
+          </w:tcPr>
+          <w:p>
+            <w:r>
+              <w:rPr>
+                <w:rFonts w:hint="eastAsia"/>
+              </w:rPr>
+              <w:t>이관구</w:t>
+            </w:r>
+          </w:p>
+          <w:p>
+            <w:r>
+              <w:rPr>
+                <w:rFonts w:hint="eastAsia"/>
+              </w:rPr>
+              <w:t>2012182026</w:t>
+            </w:r>
+          </w:p>
+        </w:tc>
+      </w:tr>
+      <w:tr>
+        <w:trPr>
+          <w:trHeight w:val="844"/>
+        </w:trPr>
+        <w:tc>
+          <w:tcPr>
+            <w:tcW w:w="1560" w:type="dxa"/>
+            <w:tcBorders>
+              <w:top w:val="single" w:sz="4" w:space="0" w:color="auto"/>
+            </w:tcBorders>
+          </w:tcPr>
+          <w:p/>
+        </w:tc>
+        <w:tc>
+          <w:tcPr>
+            <w:tcW w:w="2046" w:type="dxa"/>
+            <w:tcBorders>
+              <w:top w:val="single" w:sz="4" w:space="0" w:color="auto"/>
+            </w:tcBorders>
+          </w:tcPr>
+          <w:p/>
+        </w:tc>
+        <w:tc>
+          <w:tcPr>
+            <w:tcW w:w="1072" w:type="dxa"/>
+          </w:tcPr>
+          <w:p>
+            <w:r>
+              <w:rPr>
+                <w:rFonts w:hint="eastAsia"/>
+              </w:rPr>
+              <w:t>기간</w:t>
+            </w:r>
+          </w:p>
+        </w:tc>
+        <w:tc>
+          <w:tcPr>
+            <w:tcW w:w="4338" w:type="dxa"/>
+          </w:tcPr>
+          <w:p>
+            <w:r>
+              <w:rPr>
+                <w:rFonts w:hint="eastAsia"/>
+              </w:rPr>
+              <w:t>2018</w:t>
+            </w:r>
+            <w:r>
+              <w:t xml:space="preserve"> – 04 – 18 ~ 2018 – 04-24</w:t>
+            </w:r>
+          </w:p>
+        </w:tc>
+      </w:tr>
+      <w:tr>
+        <w:trPr>
+          <w:trHeight w:val="1266"/>
+        </w:trPr>
+        <w:tc>
+          <w:tcPr>
+            <w:tcW w:w="1560" w:type="dxa"/>
+          </w:tcPr>
+          <w:p>
+            <w:r>
+              <w:rPr>
+                <w:rFonts w:hint="eastAsia"/>
+              </w:rPr>
+              <w:t xml:space="preserve">이번주 </w:t>
+            </w:r>
+          </w:p>
+          <w:p>
+            <w:r>
+              <w:rPr>
+                <w:rFonts w:hint="eastAsia"/>
+              </w:rPr>
+              <w:t>작업일지</w:t>
+            </w:r>
+          </w:p>
+        </w:tc>
+        <w:tc>
+          <w:tcPr>
+            <w:tcW w:w="7456" w:type="dxa"/>
+            <w:gridSpan w:val="3"/>
+          </w:tcPr>
+          <w:p>
+            <w:r>
+              <w:rPr>
+                <w:rFonts w:hint="eastAsia"/>
+              </w:rPr>
+              <w:t>레이캐스팅의 버그 수정.</w:t>
+            </w:r>
+            <w:r>
+              <w:t xml:space="preserve"> </w:t>
+            </w:r>
+            <w:r>
+              <w:rPr>
+                <w:rFonts w:hint="eastAsia"/>
+              </w:rPr>
+              <w:t>그리고 레이캐스팅을 땅 오브젝트에도 이제 사용 가능.</w:t>
+            </w:r>
+          </w:p>
+          <w:p/>
+          <w:p>
+            <w:r>
+              <w:rPr>
+                <w:rFonts w:hint="eastAsia"/>
+              </w:rPr>
+              <w:t xml:space="preserve">레인지 오브젝트 </w:t>
+            </w:r>
+            <w:proofErr w:type="spellStart"/>
+            <w:r>
+              <w:rPr>
+                <w:rFonts w:hint="eastAsia"/>
+              </w:rPr>
+              <w:t>만듬</w:t>
+            </w:r>
+            <w:proofErr w:type="spellEnd"/>
+            <w:r>
+              <w:rPr>
+                <w:rFonts w:hint="eastAsia"/>
+              </w:rPr>
+              <w:t>. 플레이어 클래스 안에 존재함.</w:t>
+            </w:r>
+          </w:p>
+          <w:p>
+            <w:r>
+              <w:rPr>
+                <w:rFonts w:hint="eastAsia"/>
+              </w:rPr>
+              <w:t>플레이어클래스 생성시 만들어지며,</w:t>
+            </w:r>
+            <w:r>
+              <w:t xml:space="preserve"> </w:t>
+            </w:r>
+            <w:r>
+              <w:rPr>
+                <w:rFonts w:hint="eastAsia"/>
+              </w:rPr>
+              <w:t xml:space="preserve">특정 먼 위치에 대기 </w:t>
+            </w:r>
+            <w:proofErr w:type="spellStart"/>
+            <w:r>
+              <w:rPr>
+                <w:rFonts w:hint="eastAsia"/>
+              </w:rPr>
+              <w:t>시켜놨다가</w:t>
+            </w:r>
+            <w:proofErr w:type="spellEnd"/>
+            <w:r>
+              <w:rPr>
+                <w:rFonts w:hint="eastAsia"/>
+              </w:rPr>
+              <w:t xml:space="preserve">, 특정 스킬 </w:t>
+            </w:r>
+            <w:proofErr w:type="spellStart"/>
+            <w:r>
+              <w:rPr>
+                <w:rFonts w:hint="eastAsia"/>
+              </w:rPr>
+              <w:t>선택시</w:t>
+            </w:r>
+            <w:proofErr w:type="spellEnd"/>
+            <w:r>
+              <w:rPr>
+                <w:rFonts w:hint="eastAsia"/>
+              </w:rPr>
+              <w:t xml:space="preserve"> 마우스가 </w:t>
+            </w:r>
+            <w:proofErr w:type="spellStart"/>
+            <w:r>
+              <w:rPr>
+                <w:rFonts w:hint="eastAsia"/>
+              </w:rPr>
+              <w:t>가리키는곳으로</w:t>
+            </w:r>
+            <w:proofErr w:type="spellEnd"/>
+            <w:r>
+              <w:rPr>
+                <w:rFonts w:hint="eastAsia"/>
+              </w:rPr>
+              <w:t xml:space="preserve"> 범위가 그려진다.</w:t>
+            </w:r>
+          </w:p>
+          <w:p/>
+          <w:p>
+            <w:proofErr w:type="spellStart"/>
+            <w:r>
+              <w:rPr>
+                <w:rFonts w:hint="eastAsia"/>
+              </w:rPr>
+              <w:t>리지드바디와</w:t>
+            </w:r>
+            <w:proofErr w:type="spellEnd"/>
+            <w:r>
+              <w:rPr>
+                <w:rFonts w:hint="eastAsia"/>
+              </w:rPr>
+              <w:t xml:space="preserve"> </w:t>
+            </w:r>
+            <w:proofErr w:type="spellStart"/>
+            <w:r>
+              <w:rPr>
+                <w:rFonts w:hint="eastAsia"/>
+              </w:rPr>
+              <w:t>피직스포인터</w:t>
+            </w:r>
+            <w:proofErr w:type="spellEnd"/>
+            <w:r>
+              <w:rPr>
+                <w:rFonts w:hint="eastAsia"/>
+              </w:rPr>
+              <w:t xml:space="preserve"> 오브젝트간의 </w:t>
+            </w:r>
+            <w:proofErr w:type="spellStart"/>
+            <w:r>
+              <w:rPr>
+                <w:rFonts w:hint="eastAsia"/>
+              </w:rPr>
+              <w:t>충돌처리중</w:t>
+            </w:r>
+            <w:proofErr w:type="spellEnd"/>
+            <w:r>
+              <w:rPr>
+                <w:rFonts w:hint="eastAsia"/>
+              </w:rPr>
+              <w:t xml:space="preserve"> </w:t>
+            </w:r>
+            <w:proofErr w:type="spellStart"/>
+            <w:r>
+              <w:rPr>
+                <w:rFonts w:hint="eastAsia"/>
+              </w:rPr>
+              <w:t>겹침처리</w:t>
+            </w:r>
+            <w:proofErr w:type="spellEnd"/>
+            <w:r>
+              <w:rPr>
+                <w:rFonts w:hint="eastAsia"/>
+              </w:rPr>
+              <w:t xml:space="preserve"> 완성.</w:t>
+            </w:r>
+          </w:p>
+          <w:p>
+            <w:r>
+              <w:rPr>
+                <w:rFonts w:hint="eastAsia"/>
+              </w:rPr>
+              <w:t xml:space="preserve">이제 플레이어는 </w:t>
+            </w:r>
+            <w:proofErr w:type="spellStart"/>
+            <w:r>
+              <w:rPr>
+                <w:rFonts w:hint="eastAsia"/>
+              </w:rPr>
+              <w:t>리지드바디</w:t>
+            </w:r>
+            <w:proofErr w:type="spellEnd"/>
+            <w:r>
+              <w:rPr>
+                <w:rFonts w:hint="eastAsia"/>
+              </w:rPr>
+              <w:t xml:space="preserve"> 큐브를 밟거나 </w:t>
+            </w:r>
+            <w:proofErr w:type="spellStart"/>
+            <w:r>
+              <w:rPr>
+                <w:rFonts w:hint="eastAsia"/>
+              </w:rPr>
+              <w:t>밀수있다</w:t>
+            </w:r>
+            <w:proofErr w:type="spellEnd"/>
+            <w:r>
+              <w:rPr>
+                <w:rFonts w:hint="eastAsia"/>
+              </w:rPr>
+              <w:t>.</w:t>
+            </w:r>
+          </w:p>
+          <w:p/>
+          <w:p>
+            <w:proofErr w:type="spellStart"/>
+            <w:r>
+              <w:rPr>
+                <w:rFonts w:hint="eastAsia"/>
+              </w:rPr>
+              <w:t>테트라이크</w:t>
+            </w:r>
+            <w:proofErr w:type="spellEnd"/>
+            <w:r>
+              <w:rPr>
+                <w:rFonts w:hint="eastAsia"/>
+              </w:rPr>
+              <w:t xml:space="preserve"> 스킬 </w:t>
+            </w:r>
+            <w:proofErr w:type="spellStart"/>
+            <w:r>
+              <w:rPr>
+                <w:rFonts w:hint="eastAsia"/>
+              </w:rPr>
+              <w:t>만듬</w:t>
+            </w:r>
+            <w:proofErr w:type="spellEnd"/>
+            <w:r>
+              <w:rPr>
+                <w:rFonts w:hint="eastAsia"/>
+              </w:rPr>
+              <w:t>.</w:t>
+            </w:r>
+            <w:r>
+              <w:t xml:space="preserve"> </w:t>
+            </w:r>
+            <w:r>
+              <w:rPr>
+                <w:rFonts w:hint="eastAsia"/>
+              </w:rPr>
+              <w:t xml:space="preserve">또 </w:t>
+            </w:r>
+            <w:proofErr w:type="spellStart"/>
+            <w:r>
+              <w:rPr>
+                <w:rFonts w:hint="eastAsia"/>
+              </w:rPr>
+              <w:t>리지드큐브와</w:t>
+            </w:r>
+            <w:proofErr w:type="spellEnd"/>
+            <w:r>
+              <w:rPr>
+                <w:rFonts w:hint="eastAsia"/>
+              </w:rPr>
+              <w:t xml:space="preserve"> 땅 </w:t>
+            </w:r>
+            <w:proofErr w:type="spellStart"/>
+            <w:r>
+              <w:rPr>
+                <w:rFonts w:hint="eastAsia"/>
+              </w:rPr>
+              <w:t>충돌시</w:t>
+            </w:r>
+            <w:proofErr w:type="spellEnd"/>
+            <w:r>
+              <w:rPr>
+                <w:rFonts w:hint="eastAsia"/>
+              </w:rPr>
+              <w:t xml:space="preserve"> </w:t>
+            </w:r>
+            <w:proofErr w:type="spellStart"/>
+            <w:r>
+              <w:rPr>
+                <w:rFonts w:hint="eastAsia"/>
+              </w:rPr>
+              <w:t>재귀하는거</w:t>
+            </w:r>
+            <w:proofErr w:type="spellEnd"/>
+            <w:r>
+              <w:rPr>
+                <w:rFonts w:hint="eastAsia"/>
+              </w:rPr>
+              <w:t xml:space="preserve"> 없애서 </w:t>
+            </w:r>
+            <w:proofErr w:type="spellStart"/>
+            <w:r>
+              <w:rPr>
+                <w:rFonts w:hint="eastAsia"/>
+              </w:rPr>
+              <w:t>프레임올림</w:t>
+            </w:r>
+            <w:proofErr w:type="spellEnd"/>
+          </w:p>
+          <w:p/>
+          <w:p>
+            <w:r>
+              <w:rPr>
+                <w:rFonts w:hint="eastAsia"/>
+              </w:rPr>
+              <w:t>보정용 타이머 값 추가.</w:t>
+            </w:r>
+            <w:r>
+              <w:t xml:space="preserve"> </w:t>
+            </w:r>
+            <w:r>
+              <w:rPr>
+                <w:rFonts w:hint="eastAsia"/>
+              </w:rPr>
+              <w:t xml:space="preserve">이제 땅과 </w:t>
+            </w:r>
+            <w:proofErr w:type="spellStart"/>
+            <w:r>
+              <w:rPr>
+                <w:rFonts w:hint="eastAsia"/>
+              </w:rPr>
+              <w:t>리지드큐브의</w:t>
+            </w:r>
+            <w:proofErr w:type="spellEnd"/>
+            <w:r>
+              <w:rPr>
+                <w:rFonts w:hint="eastAsia"/>
+              </w:rPr>
+              <w:t xml:space="preserve"> 충돌 처리는 보정용타이머 값이 </w:t>
+            </w:r>
+            <w:r>
+              <w:t>0</w:t>
+            </w:r>
+            <w:r>
+              <w:rPr>
+                <w:rFonts w:hint="eastAsia"/>
+              </w:rPr>
+              <w:t>이어야 일어난다.</w:t>
+            </w:r>
+          </w:p>
+          <w:p>
+            <w:pPr>
+              <w:rPr>
+                <w:rFonts w:hint="eastAsia"/>
+              </w:rPr>
+            </w:pPr>
+          </w:p>
+        </w:tc>
+      </w:tr>
+      <w:tr>
+        <w:trPr>
+          <w:trHeight w:val="1266"/>
+        </w:trPr>
+        <w:tc>
+          <w:tcPr>
+            <w:tcW w:w="1560" w:type="dxa"/>
+          </w:tcPr>
+          <w:p>
+            <w:r>
+              <w:rPr>
+                <w:rFonts w:hint="eastAsia"/>
+              </w:rPr>
+              <w:t>다음주 할일</w:t>
+            </w:r>
+          </w:p>
+        </w:tc>
+        <w:tc>
+          <w:tcPr>
+            <w:tcW w:w="7456" w:type="dxa"/>
+            <w:gridSpan w:val="3"/>
+          </w:tcPr>
+          <w:p/>
+        </w:tc>
+      </w:tr>
+    </w:tbl>
+    <w:p/>
+    <w:p/>
+    <w:p/>
+    <w:p/>
+    <w:p/>
+    <w:p/>
+    <w:p/>
+    <w:p/>
+    <w:p>
+      <w:pPr>
+        <w:rPr>
+          <w:rFonts w:hint="eastAsia"/>
+        </w:rPr>
+      </w:pPr>
+    </w:p>
+    <w:tbl>
+      <w:tblPr>
+        <w:tblStyle w:val="a3"/>
+        <w:tblW w:w="0" w:type="auto"/>
+        <w:tblLook w:val="04A0" w:firstRow="1" w:lastRow="0" w:firstColumn="1" w:lastColumn="0" w:noHBand="0" w:noVBand="1"/>
+      </w:tblPr>
+      <w:tblGrid>
+        <w:gridCol w:w="1560"/>
+        <w:gridCol w:w="2046"/>
+        <w:gridCol w:w="1072"/>
+        <w:gridCol w:w="4338"/>
+      </w:tblGrid>
+      <w:tr>
+        <w:trPr>
+          <w:trHeight w:val="841"/>
+        </w:trPr>
+        <w:tc>
+          <w:tcPr>
+            <w:tcW w:w="3606" w:type="dxa"/>
+            <w:gridSpan w:val="2"/>
+            <w:tcBorders>
+              <w:top w:val="nil"/>
+              <w:left w:val="nil"/>
+              <w:bottom w:val="single" w:sz="4" w:space="0" w:color="auto"/>
+            </w:tcBorders>
+          </w:tcPr>
+          <w:p/>
+        </w:tc>
+        <w:tc>
+          <w:tcPr>
+            <w:tcW w:w="1072" w:type="dxa"/>
+          </w:tcPr>
+          <w:p>
+            <w:r>
+              <w:rPr>
+                <w:rFonts w:hint="eastAsia"/>
+              </w:rPr>
+              <w:t>작성자</w:t>
+            </w:r>
+          </w:p>
+          <w:p>
+            <w:pPr>
+              <w:rPr>
+                <w:sz w:val="16"/>
+                <w:szCs w:val="16"/>
+              </w:rPr>
+            </w:pPr>
+            <w:r>
+              <w:rPr>
+                <w:rFonts w:hint="eastAsia"/>
+                <w:sz w:val="16"/>
+                <w:szCs w:val="16"/>
+              </w:rPr>
+              <w:t>(학번</w:t>
+            </w:r>
+            <w:proofErr w:type="gramStart"/>
+            <w:r>
+              <w:rPr>
+                <w:rFonts w:hint="eastAsia"/>
+                <w:sz w:val="16"/>
+                <w:szCs w:val="16"/>
+              </w:rPr>
+              <w:t>,이름</w:t>
+            </w:r>
+            <w:proofErr w:type="gramEnd"/>
+            <w:r>
+              <w:rPr>
+                <w:rFonts w:hint="eastAsia"/>
+                <w:sz w:val="16"/>
+                <w:szCs w:val="16"/>
+              </w:rPr>
+              <w:t>)</w:t>
+            </w:r>
+          </w:p>
+        </w:tc>
+        <w:tc>
+          <w:tcPr>
+            <w:tcW w:w="4338" w:type="dxa"/>
+          </w:tcPr>
+          <w:p>
+            <w:r>
+              <w:rPr>
+                <w:rFonts w:hint="eastAsia"/>
+              </w:rPr>
+              <w:t>이관구</w:t>
+            </w:r>
+          </w:p>
+          <w:p>
+            <w:r>
+              <w:rPr>
+                <w:rFonts w:hint="eastAsia"/>
+              </w:rPr>
+              <w:t>2012182026</w:t>
+            </w:r>
+          </w:p>
+        </w:tc>
+      </w:tr>
+      <w:tr>
+        <w:trPr>
+          <w:trHeight w:val="844"/>
+        </w:trPr>
+        <w:tc>
+          <w:tcPr>
+            <w:tcW w:w="1560" w:type="dxa"/>
+            <w:tcBorders>
+              <w:top w:val="single" w:sz="4" w:space="0" w:color="auto"/>
+            </w:tcBorders>
+          </w:tcPr>
+          <w:p/>
+        </w:tc>
+        <w:tc>
+          <w:tcPr>
+            <w:tcW w:w="2046" w:type="dxa"/>
+            <w:tcBorders>
+              <w:top w:val="single" w:sz="4" w:space="0" w:color="auto"/>
+            </w:tcBorders>
+          </w:tcPr>
+          <w:p/>
+        </w:tc>
+        <w:tc>
+          <w:tcPr>
+            <w:tcW w:w="1072" w:type="dxa"/>
+          </w:tcPr>
+          <w:p>
+            <w:r>
+              <w:rPr>
+                <w:rFonts w:hint="eastAsia"/>
+              </w:rPr>
+              <w:t>기간</w:t>
+            </w:r>
+          </w:p>
+        </w:tc>
+        <w:tc>
+          <w:tcPr>
+            <w:tcW w:w="4338" w:type="dxa"/>
+          </w:tcPr>
+          <w:p>
+            <w:r>
+              <w:rPr>
+                <w:rFonts w:hint="eastAsia"/>
+              </w:rPr>
+              <w:t xml:space="preserve">2018 </w:t>
+            </w:r>
+            <w:r>
+              <w:t>–</w:t>
+            </w:r>
+            <w:r>
+              <w:rPr>
+                <w:rFonts w:hint="eastAsia"/>
+              </w:rPr>
+              <w:t xml:space="preserve"> 04 </w:t>
+            </w:r>
+            <w:r>
+              <w:t>-25 ~ 2018 – 05 - 01</w:t>
+            </w:r>
+          </w:p>
+        </w:tc>
+      </w:tr>
+      <w:tr>
+        <w:trPr>
+          <w:trHeight w:val="1266"/>
+        </w:trPr>
+        <w:tc>
+          <w:tcPr>
+            <w:tcW w:w="1560" w:type="dxa"/>
+          </w:tcPr>
+          <w:p>
+            <w:r>
+              <w:rPr>
+                <w:rFonts w:hint="eastAsia"/>
+              </w:rPr>
+              <w:t xml:space="preserve">이번주 </w:t>
+            </w:r>
+          </w:p>
+          <w:p>
+            <w:r>
+              <w:rPr>
+                <w:rFonts w:hint="eastAsia"/>
+              </w:rPr>
+              <w:t>작업일지</w:t>
+            </w:r>
+          </w:p>
+        </w:tc>
+        <w:tc>
+          <w:tcPr>
+            <w:tcW w:w="7456" w:type="dxa"/>
+            <w:gridSpan w:val="3"/>
+          </w:tcPr>
+          <w:p>
+            <w:proofErr w:type="spellStart"/>
+            <w:r>
+              <w:t>stl</w:t>
+            </w:r>
+            <w:proofErr w:type="spellEnd"/>
+            <w:r>
+              <w:rPr>
+                <w:rFonts w:hint="eastAsia"/>
+              </w:rPr>
+              <w:t xml:space="preserve">벡터 </w:t>
+            </w:r>
+            <w:proofErr w:type="spellStart"/>
+            <w:r>
+              <w:rPr>
+                <w:rFonts w:hint="eastAsia"/>
+              </w:rPr>
+              <w:t>이용시</w:t>
+            </w:r>
+            <w:proofErr w:type="spellEnd"/>
+            <w:r>
+              <w:rPr>
+                <w:rFonts w:hint="eastAsia"/>
+              </w:rPr>
+              <w:t xml:space="preserve"> 가끔 죽는 버그가 있었음.</w:t>
+            </w:r>
+            <w:r>
+              <w:t xml:space="preserve"> </w:t>
+            </w:r>
+            <w:r>
+              <w:rPr>
+                <w:rFonts w:hint="eastAsia"/>
+              </w:rPr>
+              <w:t>이를 해결함.</w:t>
+            </w:r>
+            <w:r>
+              <w:t xml:space="preserve"> </w:t>
+            </w:r>
+            <w:r>
+              <w:rPr>
+                <w:rFonts w:hint="eastAsia"/>
+              </w:rPr>
+              <w:t>별로 안 중요 해 보이지만, 발생빈도가 정말 낮아서 디버깅 하는데 매우 힘들었음.</w:t>
+            </w:r>
+          </w:p>
+          <w:p/>
+          <w:p>
+            <w:r>
+              <w:rPr>
+                <w:rFonts w:hint="eastAsia"/>
+              </w:rPr>
+              <w:t xml:space="preserve">총알과 </w:t>
+            </w:r>
+            <w:proofErr w:type="spellStart"/>
+            <w:r>
+              <w:rPr>
+                <w:rFonts w:hint="eastAsia"/>
+              </w:rPr>
+              <w:t>리지드큐브간의</w:t>
+            </w:r>
+            <w:proofErr w:type="spellEnd"/>
+            <w:r>
+              <w:rPr>
+                <w:rFonts w:hint="eastAsia"/>
+              </w:rPr>
+              <w:t xml:space="preserve"> </w:t>
+            </w:r>
+            <w:proofErr w:type="spellStart"/>
+            <w:r>
+              <w:rPr>
+                <w:rFonts w:hint="eastAsia"/>
+              </w:rPr>
+              <w:t>충돌처리</w:t>
+            </w:r>
+            <w:proofErr w:type="spellEnd"/>
+            <w:r>
+              <w:rPr>
+                <w:rFonts w:hint="eastAsia"/>
+              </w:rPr>
+              <w:t xml:space="preserve"> </w:t>
+            </w:r>
+            <w:r>
+              <w:t>1</w:t>
+            </w:r>
+            <w:r>
+              <w:rPr>
+                <w:rFonts w:hint="eastAsia"/>
+              </w:rPr>
+              <w:t>차 시도함.</w:t>
+            </w:r>
+            <w:r>
+              <w:t xml:space="preserve"> </w:t>
+            </w:r>
+            <w:r>
+              <w:rPr>
+                <w:rFonts w:hint="eastAsia"/>
+              </w:rPr>
+              <w:t>당연히 실패</w:t>
+            </w:r>
+          </w:p>
+          <w:p/>
+          <w:p>
+            <w:r>
+              <w:rPr>
+                <w:rFonts w:hint="eastAsia"/>
+              </w:rPr>
+              <w:t>다음과 같은 현상이일어남.</w:t>
+            </w:r>
+            <w:r>
+              <w:t xml:space="preserve"> 1. </w:t>
+            </w:r>
+            <w:r>
+              <w:rPr>
+                <w:rFonts w:hint="eastAsia"/>
+              </w:rPr>
+              <w:t xml:space="preserve">회전이 안된다. 2. </w:t>
+            </w:r>
+            <w:proofErr w:type="spellStart"/>
+            <w:r>
+              <w:rPr>
+                <w:rFonts w:hint="eastAsia"/>
+              </w:rPr>
+              <w:t>충격량이</w:t>
+            </w:r>
+            <w:proofErr w:type="spellEnd"/>
+            <w:r>
+              <w:rPr>
+                <w:rFonts w:hint="eastAsia"/>
+              </w:rPr>
+              <w:t xml:space="preserve"> 너무 작아서 그런 것 같아서 엄청 세게 가해도 회전이 살짝 되고 말았음.</w:t>
+            </w:r>
+          </w:p>
+          <w:p/>
+          <w:p>
+            <w:r>
+              <w:rPr>
+                <w:rFonts w:hint="eastAsia"/>
+              </w:rPr>
+              <w:t xml:space="preserve">음 위의 </w:t>
+            </w:r>
+            <w:r>
+              <w:t>2</w:t>
+            </w:r>
+            <w:r>
+              <w:rPr>
+                <w:rFonts w:hint="eastAsia"/>
+              </w:rPr>
+              <w:t>개 문제를 분석결과 땅과의 충돌에서 보정이 일어나서 그런 것.</w:t>
+            </w:r>
+            <w:r>
+              <w:t xml:space="preserve"> </w:t>
+            </w:r>
+            <w:r>
+              <w:rPr>
+                <w:rFonts w:hint="eastAsia"/>
+              </w:rPr>
+              <w:t xml:space="preserve">그래서 </w:t>
+            </w:r>
+            <w:proofErr w:type="spellStart"/>
+            <w:r>
+              <w:t>AmendTime</w:t>
+            </w:r>
+            <w:proofErr w:type="spellEnd"/>
+            <w:r>
+              <w:rPr>
+                <w:rFonts w:hint="eastAsia"/>
+              </w:rPr>
+              <w:t xml:space="preserve">을 이용해서 이게 </w:t>
+            </w:r>
+            <w:r>
+              <w:t>0</w:t>
+            </w:r>
+            <w:r>
+              <w:rPr>
+                <w:rFonts w:hint="eastAsia"/>
+              </w:rPr>
+              <w:t>초가 아니면 보정과 땅에서 별다른 충돌처리보다는 겹침처리위주로만 하도록 설정함.</w:t>
+            </w:r>
+          </w:p>
+          <w:p/>
+          <w:p>
+            <w:proofErr w:type="spellStart"/>
+            <w:r>
+              <w:rPr>
+                <w:rFonts w:hint="eastAsia"/>
+              </w:rPr>
+              <w:t>탭댄스</w:t>
+            </w:r>
+            <w:proofErr w:type="spellEnd"/>
+            <w:r>
+              <w:rPr>
+                <w:rFonts w:hint="eastAsia"/>
+              </w:rPr>
+              <w:t xml:space="preserve"> 추는 문제 해결.</w:t>
+            </w:r>
+            <w:r>
+              <w:t xml:space="preserve"> </w:t>
+            </w:r>
+            <w:r>
+              <w:rPr>
+                <w:rFonts w:hint="eastAsia"/>
+              </w:rPr>
+              <w:t xml:space="preserve">땅과 </w:t>
+            </w:r>
+            <w:proofErr w:type="spellStart"/>
+            <w:r>
+              <w:rPr>
+                <w:rFonts w:hint="eastAsia"/>
+              </w:rPr>
+              <w:t>리지드</w:t>
+            </w:r>
+            <w:proofErr w:type="spellEnd"/>
+            <w:r>
+              <w:rPr>
+                <w:rFonts w:hint="eastAsia"/>
+              </w:rPr>
+              <w:t xml:space="preserve"> 큐브가 </w:t>
+            </w:r>
+            <w:proofErr w:type="spellStart"/>
+            <w:r>
+              <w:rPr>
+                <w:rFonts w:hint="eastAsia"/>
+              </w:rPr>
+              <w:t>충돌시</w:t>
+            </w:r>
+            <w:proofErr w:type="spellEnd"/>
+            <w:r>
+              <w:rPr>
+                <w:rFonts w:hint="eastAsia"/>
+              </w:rPr>
+              <w:t xml:space="preserve"> 한점만 충돌 할 때 보정되는 </w:t>
+            </w:r>
+            <w:proofErr w:type="spellStart"/>
+            <w:r>
+              <w:rPr>
+                <w:rFonts w:hint="eastAsia"/>
+              </w:rPr>
+              <w:t>경우의수가</w:t>
+            </w:r>
+            <w:proofErr w:type="spellEnd"/>
+            <w:r>
+              <w:rPr>
+                <w:rFonts w:hint="eastAsia"/>
+              </w:rPr>
+              <w:t xml:space="preserve"> </w:t>
+            </w:r>
+            <w:r>
+              <w:t>2</w:t>
+            </w:r>
+            <w:r>
+              <w:rPr>
+                <w:rFonts w:hint="eastAsia"/>
+              </w:rPr>
+              <w:t xml:space="preserve">개인데 </w:t>
+            </w:r>
+            <w:r>
+              <w:t>1</w:t>
+            </w:r>
+            <w:r>
+              <w:rPr>
+                <w:rFonts w:hint="eastAsia"/>
+              </w:rPr>
+              <w:t>개만 설정해서 그랬던 것.</w:t>
+            </w:r>
+          </w:p>
+          <w:p/>
+          <w:p>
+            <w:r>
+              <w:rPr>
+                <w:rFonts w:hint="eastAsia"/>
+              </w:rPr>
+              <w:t xml:space="preserve">상자와 </w:t>
+            </w:r>
+            <w:proofErr w:type="spellStart"/>
+            <w:r>
+              <w:rPr>
+                <w:rFonts w:hint="eastAsia"/>
+              </w:rPr>
+              <w:t>총알간의</w:t>
+            </w:r>
+            <w:proofErr w:type="spellEnd"/>
+            <w:r>
+              <w:rPr>
+                <w:rFonts w:hint="eastAsia"/>
+              </w:rPr>
+              <w:t xml:space="preserve"> 충돌 완성.</w:t>
+            </w:r>
+          </w:p>
+          <w:p/>
+          <w:p>
+            <w:r>
+              <w:rPr>
+                <w:rFonts w:hint="eastAsia"/>
+              </w:rPr>
+              <w:t xml:space="preserve">백그라운드 오브젝트 </w:t>
+            </w:r>
+            <w:proofErr w:type="spellStart"/>
+            <w:r>
+              <w:rPr>
+                <w:rFonts w:hint="eastAsia"/>
+              </w:rPr>
+              <w:t>만듬</w:t>
+            </w:r>
+            <w:proofErr w:type="spellEnd"/>
+            <w:r>
+              <w:rPr>
+                <w:rFonts w:hint="eastAsia"/>
+              </w:rPr>
+              <w:t>.</w:t>
+            </w:r>
+            <w:r>
+              <w:t xml:space="preserve"> </w:t>
+            </w:r>
+            <w:r>
+              <w:rPr>
+                <w:rFonts w:hint="eastAsia"/>
+              </w:rPr>
+              <w:t xml:space="preserve">아직 </w:t>
+            </w:r>
+            <w:proofErr w:type="spellStart"/>
+            <w:r>
+              <w:rPr>
+                <w:rFonts w:hint="eastAsia"/>
+              </w:rPr>
+              <w:t>씬분할은</w:t>
+            </w:r>
+            <w:proofErr w:type="spellEnd"/>
+            <w:r>
+              <w:rPr>
+                <w:rFonts w:hint="eastAsia"/>
+              </w:rPr>
+              <w:t xml:space="preserve"> 못했지만,</w:t>
+            </w:r>
+            <w:r>
+              <w:t xml:space="preserve"> </w:t>
+            </w:r>
+            <w:r>
+              <w:rPr>
+                <w:rFonts w:hint="eastAsia"/>
+              </w:rPr>
+              <w:t>이걸 바탕으로 해야함.</w:t>
+            </w:r>
+          </w:p>
+          <w:p/>
+          <w:p>
+            <w:pPr>
+              <w:rPr>
+                <w:rFonts w:hint="eastAsia"/>
+              </w:rPr>
+            </w:pPr>
+          </w:p>
+        </w:tc>
+      </w:tr>
+      <w:tr>
+        <w:trPr>
+          <w:trHeight w:val="1266"/>
+        </w:trPr>
+        <w:tc>
+          <w:tcPr>
+            <w:tcW w:w="1560" w:type="dxa"/>
+          </w:tcPr>
+          <w:p>
+            <w:r>
+              <w:rPr>
+                <w:rFonts w:hint="eastAsia"/>
+              </w:rPr>
+              <w:t>다음주 할일</w:t>
+            </w:r>
+          </w:p>
+        </w:tc>
+        <w:tc>
+          <w:tcPr>
+            <w:tcW w:w="7456" w:type="dxa"/>
+            <w:gridSpan w:val="3"/>
+          </w:tcPr>
+          <w:p>
+            <w:proofErr w:type="spellStart"/>
+            <w:r>
+              <w:rPr>
+                <w:rFonts w:hint="eastAsia"/>
+              </w:rPr>
+              <w:t>중간발표때</w:t>
+            </w:r>
+            <w:proofErr w:type="spellEnd"/>
+            <w:r>
+              <w:rPr>
+                <w:rFonts w:hint="eastAsia"/>
+              </w:rPr>
+              <w:t xml:space="preserve"> 쓸 씬 분할은 그냥 간단하게 </w:t>
+            </w:r>
+            <w:r>
+              <w:t>4</w:t>
+            </w:r>
+            <w:r>
+              <w:rPr>
+                <w:rFonts w:hint="eastAsia"/>
+              </w:rPr>
+              <w:t>단계로 할거임</w:t>
+            </w:r>
+          </w:p>
+          <w:p/>
+          <w:p>
+            <w:pPr>
+              <w:rPr>
+                <w:rFonts w:hint="eastAsia"/>
+              </w:rPr>
+            </w:pPr>
+            <w:r>
+              <w:rPr>
+                <w:rFonts w:hint="eastAsia"/>
+              </w:rPr>
+              <w:t xml:space="preserve">로고 </w:t>
+            </w:r>
+            <w:r>
+              <w:t xml:space="preserve">/ </w:t>
+            </w:r>
+            <w:r>
+              <w:rPr>
+                <w:rFonts w:hint="eastAsia"/>
+              </w:rPr>
+              <w:t xml:space="preserve">로딩 </w:t>
+            </w:r>
+            <w:r>
+              <w:t xml:space="preserve">/ </w:t>
+            </w:r>
+            <w:r>
+              <w:rPr>
+                <w:rFonts w:hint="eastAsia"/>
+              </w:rPr>
+              <w:t xml:space="preserve">플레이 </w:t>
+            </w:r>
+            <w:r>
+              <w:t xml:space="preserve">/ </w:t>
+            </w:r>
+            <w:r>
+              <w:rPr>
+                <w:rFonts w:hint="eastAsia"/>
+              </w:rPr>
+              <w:t xml:space="preserve">엔딩 이 </w:t>
+            </w:r>
+            <w:r>
+              <w:t>4</w:t>
+            </w:r>
+            <w:r>
+              <w:rPr>
+                <w:rFonts w:hint="eastAsia"/>
+              </w:rPr>
+              <w:t>가지로 만할 것.</w:t>
+            </w:r>
+            <w:r>
+              <w:t xml:space="preserve"> </w:t>
+            </w:r>
+            <w:r>
+              <w:rPr>
+                <w:rFonts w:hint="eastAsia"/>
+              </w:rPr>
+              <w:t>넘어가는 방법도 그냥 간단하게 타이머나 로딩이 완료되면 자동으로 넘어가도록 할 예정.</w:t>
+            </w:r>
+          </w:p>
+          <w:p>
+            <w:bookmarkStart w:id="0" w:name="_GoBack"/>
+            <w:bookmarkEnd w:id="0"/>
+          </w:p>
+        </w:tc>
+      </w:tr>
+    </w:tbl>
+    <w:p/>
+    <w:p/>
+    <w:p>
+      <w:pPr>
+        <w:rPr>
+          <w:rFonts w:hint="eastAsia"/>
+        </w:rPr>
+      </w:pPr>
+    </w:p>
     <w:sectPr>
       <w:pgSz w:w="11906" w:h="16838"/>
       <w:pgMar w:top="1701" w:right="1440" w:bottom="1440" w:left="1440" w:header="851" w:footer="992" w:gutter="0"/>
@@ -4085,7 +5300,7 @@
 </file>
 
 <file path=customXml/itemProps1.xml><?xml version="1.0" encoding="utf-8"?>
-<ds:datastoreItem xmlns:ds="http://schemas.openxmlformats.org/officeDocument/2006/customXml" ds:itemID="{80D40B04-1FB4-4312-8984-1DAB5F28CBC8}">
+<ds:datastoreItem xmlns:ds="http://schemas.openxmlformats.org/officeDocument/2006/customXml" ds:itemID="{86C61042-D463-47B0-92C2-A808C5CDA1C0}">
   <ds:schemaRefs>
     <ds:schemaRef ds:uri="http://schemas.openxmlformats.org/officeDocument/2006/bibliography"/>
   </ds:schemaRefs>

</xml_diff>

<commit_message>
2018 - 05 -08
종설기
</commit_message>
<xml_diff>
--- a/이관구/종합설계작업일지 이관구.docx
+++ b/이관구/종합설계작업일지 이관구.docx
@@ -4376,11 +4376,6 @@
           </w:p>
           <w:p/>
           <w:p>
-            <w:pPr>
-              <w:rPr>
-                <w:rFonts w:hint="eastAsia"/>
-              </w:rPr>
-            </w:pPr>
             <w:r>
               <w:rPr>
                 <w:rFonts w:hint="eastAsia"/>
@@ -4544,11 +4539,6 @@
             </w:r>
           </w:p>
           <w:p>
-            <w:pPr>
-              <w:rPr>
-                <w:rFonts w:hint="eastAsia"/>
-              </w:rPr>
-            </w:pPr>
             <w:r>
               <w:rPr>
                 <w:rFonts w:hint="eastAsia"/>
@@ -4569,8 +4559,6 @@
               </w:rPr>
               <w:t xml:space="preserve"> 플레이로 넘어가서 게임오브젝트들이 그려짐</w:t>
             </w:r>
-            <w:bookmarkStart w:id="0" w:name="_GoBack"/>
-            <w:bookmarkEnd w:id="0"/>
           </w:p>
           <w:p/>
           <w:p/>
@@ -4683,6 +4671,457 @@
     </w:tbl>
     <w:p/>
     <w:p/>
+    <w:tbl>
+      <w:tblPr>
+        <w:tblStyle w:val="a3"/>
+        <w:tblW w:w="0" w:type="auto"/>
+        <w:tblLook w:val="04A0" w:firstRow="1" w:lastRow="0" w:firstColumn="1" w:lastColumn="0" w:noHBand="0" w:noVBand="1"/>
+      </w:tblPr>
+      <w:tblGrid>
+        <w:gridCol w:w="1560"/>
+        <w:gridCol w:w="2046"/>
+        <w:gridCol w:w="1072"/>
+        <w:gridCol w:w="4338"/>
+      </w:tblGrid>
+      <w:tr>
+        <w:trPr>
+          <w:trHeight w:val="841"/>
+        </w:trPr>
+        <w:tc>
+          <w:tcPr>
+            <w:tcW w:w="3606" w:type="dxa"/>
+            <w:gridSpan w:val="2"/>
+            <w:tcBorders>
+              <w:top w:val="nil"/>
+              <w:left w:val="nil"/>
+              <w:bottom w:val="single" w:sz="4" w:space="0" w:color="auto"/>
+            </w:tcBorders>
+          </w:tcPr>
+          <w:p/>
+        </w:tc>
+        <w:tc>
+          <w:tcPr>
+            <w:tcW w:w="1072" w:type="dxa"/>
+          </w:tcPr>
+          <w:p>
+            <w:r>
+              <w:rPr>
+                <w:rFonts w:hint="eastAsia"/>
+              </w:rPr>
+              <w:t>작성자</w:t>
+            </w:r>
+          </w:p>
+          <w:p>
+            <w:pPr>
+              <w:rPr>
+                <w:sz w:val="16"/>
+                <w:szCs w:val="16"/>
+              </w:rPr>
+            </w:pPr>
+            <w:r>
+              <w:rPr>
+                <w:rFonts w:hint="eastAsia"/>
+                <w:sz w:val="16"/>
+                <w:szCs w:val="16"/>
+              </w:rPr>
+              <w:t>(학번</w:t>
+            </w:r>
+            <w:proofErr w:type="gramStart"/>
+            <w:r>
+              <w:rPr>
+                <w:rFonts w:hint="eastAsia"/>
+                <w:sz w:val="16"/>
+                <w:szCs w:val="16"/>
+              </w:rPr>
+              <w:t>,이름</w:t>
+            </w:r>
+            <w:proofErr w:type="gramEnd"/>
+            <w:r>
+              <w:rPr>
+                <w:rFonts w:hint="eastAsia"/>
+                <w:sz w:val="16"/>
+                <w:szCs w:val="16"/>
+              </w:rPr>
+              <w:t>)</w:t>
+            </w:r>
+          </w:p>
+        </w:tc>
+        <w:tc>
+          <w:tcPr>
+            <w:tcW w:w="4338" w:type="dxa"/>
+          </w:tcPr>
+          <w:p>
+            <w:r>
+              <w:rPr>
+                <w:rFonts w:hint="eastAsia"/>
+              </w:rPr>
+              <w:t>이관구</w:t>
+            </w:r>
+          </w:p>
+          <w:p>
+            <w:r>
+              <w:rPr>
+                <w:rFonts w:hint="eastAsia"/>
+              </w:rPr>
+              <w:t>2012182026</w:t>
+            </w:r>
+          </w:p>
+        </w:tc>
+      </w:tr>
+      <w:tr>
+        <w:trPr>
+          <w:trHeight w:val="844"/>
+        </w:trPr>
+        <w:tc>
+          <w:tcPr>
+            <w:tcW w:w="1560" w:type="dxa"/>
+            <w:tcBorders>
+              <w:top w:val="single" w:sz="4" w:space="0" w:color="auto"/>
+            </w:tcBorders>
+          </w:tcPr>
+          <w:p/>
+        </w:tc>
+        <w:tc>
+          <w:tcPr>
+            <w:tcW w:w="2046" w:type="dxa"/>
+            <w:tcBorders>
+              <w:top w:val="single" w:sz="4" w:space="0" w:color="auto"/>
+            </w:tcBorders>
+          </w:tcPr>
+          <w:p/>
+        </w:tc>
+        <w:tc>
+          <w:tcPr>
+            <w:tcW w:w="1072" w:type="dxa"/>
+          </w:tcPr>
+          <w:p>
+            <w:r>
+              <w:rPr>
+                <w:rFonts w:hint="eastAsia"/>
+              </w:rPr>
+              <w:t>기간</w:t>
+            </w:r>
+          </w:p>
+        </w:tc>
+        <w:tc>
+          <w:tcPr>
+            <w:tcW w:w="4338" w:type="dxa"/>
+          </w:tcPr>
+          <w:p>
+            <w:r>
+              <w:rPr>
+                <w:rFonts w:hint="eastAsia"/>
+              </w:rPr>
+              <w:t>2018</w:t>
+            </w:r>
+            <w:r>
+              <w:t xml:space="preserve"> – 0</w:t>
+            </w:r>
+            <w:r>
+              <w:t>5</w:t>
+            </w:r>
+            <w:r>
+              <w:t xml:space="preserve"> – </w:t>
+            </w:r>
+            <w:r>
+              <w:t>02</w:t>
+            </w:r>
+            <w:r>
+              <w:t xml:space="preserve"> ~ 2018 – 0</w:t>
+            </w:r>
+            <w:r>
+              <w:t>5</w:t>
+            </w:r>
+            <w:r>
+              <w:t>-</w:t>
+            </w:r>
+            <w:r>
+              <w:t>08</w:t>
+            </w:r>
+          </w:p>
+        </w:tc>
+      </w:tr>
+      <w:tr>
+        <w:trPr>
+          <w:trHeight w:val="1266"/>
+        </w:trPr>
+        <w:tc>
+          <w:tcPr>
+            <w:tcW w:w="1560" w:type="dxa"/>
+          </w:tcPr>
+          <w:p>
+            <w:r>
+              <w:rPr>
+                <w:rFonts w:hint="eastAsia"/>
+              </w:rPr>
+              <w:t xml:space="preserve">이번주 </w:t>
+            </w:r>
+          </w:p>
+          <w:p>
+            <w:r>
+              <w:rPr>
+                <w:rFonts w:hint="eastAsia"/>
+              </w:rPr>
+              <w:t>작업일지</w:t>
+            </w:r>
+          </w:p>
+        </w:tc>
+        <w:tc>
+          <w:tcPr>
+            <w:tcW w:w="7456" w:type="dxa"/>
+            <w:gridSpan w:val="3"/>
+          </w:tcPr>
+          <w:p>
+            <w:r>
+              <w:rPr>
+                <w:rFonts w:hint="eastAsia"/>
+              </w:rPr>
+              <w:t>로고 적용.</w:t>
+            </w:r>
+          </w:p>
+          <w:p>
+            <w:r>
+              <w:rPr>
+                <w:rFonts w:hint="eastAsia"/>
+              </w:rPr>
+              <w:t>다들 서울에 모여서 서버 연동 시도 했지만 총알과 플레이어가 좀 이상하게 움직임.</w:t>
+            </w:r>
+            <w:r>
+              <w:t xml:space="preserve"> </w:t>
+            </w:r>
+            <w:proofErr w:type="spellStart"/>
+            <w:r>
+              <w:rPr>
+                <w:rFonts w:hint="eastAsia"/>
+              </w:rPr>
+              <w:t>보간에</w:t>
+            </w:r>
+            <w:proofErr w:type="spellEnd"/>
+            <w:r>
+              <w:rPr>
+                <w:rFonts w:hint="eastAsia"/>
+              </w:rPr>
+              <w:t xml:space="preserve"> 대한 것을 처리하려 했으나 일단 이 문제가 더 시급해서 못함.</w:t>
+            </w:r>
+          </w:p>
+          <w:p>
+            <w:r>
+              <w:rPr>
+                <w:rFonts w:hint="eastAsia"/>
+              </w:rPr>
+              <w:t>마우스는 이제 컨트롤 버튼을 누르면 빠져나간다.</w:t>
+            </w:r>
+            <w:r>
+              <w:t xml:space="preserve"> </w:t>
+            </w:r>
+            <w:proofErr w:type="spellStart"/>
+            <w:r>
+              <w:rPr>
+                <w:rFonts w:hint="eastAsia"/>
+              </w:rPr>
+              <w:t>쉐이더에서</w:t>
+            </w:r>
+            <w:proofErr w:type="spellEnd"/>
+            <w:r>
+              <w:rPr>
+                <w:rFonts w:hint="eastAsia"/>
+              </w:rPr>
+              <w:t xml:space="preserve"> </w:t>
+            </w:r>
+            <w:proofErr w:type="spellStart"/>
+            <w:r>
+              <w:rPr>
+                <w:rFonts w:hint="eastAsia"/>
+              </w:rPr>
+              <w:t>스페큘러</w:t>
+            </w:r>
+            <w:proofErr w:type="spellEnd"/>
+            <w:r>
+              <w:rPr>
+                <w:rFonts w:hint="eastAsia"/>
+              </w:rPr>
+              <w:t xml:space="preserve"> 설정이 좀 </w:t>
+            </w:r>
+            <w:proofErr w:type="spellStart"/>
+            <w:r>
+              <w:rPr>
+                <w:rFonts w:hint="eastAsia"/>
+              </w:rPr>
+              <w:t>잘못되서</w:t>
+            </w:r>
+            <w:proofErr w:type="spellEnd"/>
+            <w:r>
+              <w:rPr>
+                <w:rFonts w:hint="eastAsia"/>
+              </w:rPr>
+              <w:t xml:space="preserve"> 적용이 잘 </w:t>
+            </w:r>
+            <w:proofErr w:type="spellStart"/>
+            <w:r>
+              <w:rPr>
+                <w:rFonts w:hint="eastAsia"/>
+              </w:rPr>
+              <w:t>안됬던거</w:t>
+            </w:r>
+            <w:proofErr w:type="spellEnd"/>
+            <w:r>
+              <w:rPr>
+                <w:rFonts w:hint="eastAsia"/>
+              </w:rPr>
+              <w:t xml:space="preserve"> 수정했고 밝기도 좀 변경.</w:t>
+            </w:r>
+            <w:r>
+              <w:t xml:space="preserve"> </w:t>
+            </w:r>
+            <w:r>
+              <w:rPr>
+                <w:rFonts w:hint="eastAsia"/>
+              </w:rPr>
+              <w:t>각속도를 좀더 빠르게 해서 마우스 감도가 올라감. 키보드가 이제 포커싱일때만 되도록 변경.</w:t>
+            </w:r>
+          </w:p>
+          <w:p/>
+          <w:p>
+            <w:pPr>
+              <w:rPr>
+                <w:rFonts w:hint="eastAsia"/>
+              </w:rPr>
+            </w:pPr>
+            <w:r>
+              <w:rPr>
+                <w:rFonts w:hint="eastAsia"/>
+              </w:rPr>
+              <w:t>공격 애니메이션 속도 변경.</w:t>
+            </w:r>
+          </w:p>
+          <w:p>
+            <w:r>
+              <w:rPr>
+                <w:rFonts w:hint="eastAsia"/>
+              </w:rPr>
+              <w:t>돌 오브젝트 추가.</w:t>
+            </w:r>
+            <w:r>
+              <w:t xml:space="preserve"> </w:t>
+            </w:r>
+            <w:r>
+              <w:rPr>
+                <w:rFonts w:hint="eastAsia"/>
+              </w:rPr>
+              <w:t>근데 이건 중요치 않음.</w:t>
+            </w:r>
+            <w:r>
+              <w:t xml:space="preserve"> </w:t>
+            </w:r>
+            <w:r>
+              <w:rPr>
+                <w:rFonts w:hint="eastAsia"/>
+              </w:rPr>
+              <w:t xml:space="preserve">진짜 중요한 건 이 오브젝트의 </w:t>
+            </w:r>
+            <w:proofErr w:type="spellStart"/>
+            <w:r>
+              <w:t>uv</w:t>
+            </w:r>
+            <w:proofErr w:type="spellEnd"/>
+            <w:r>
+              <w:rPr>
+                <w:rFonts w:hint="eastAsia"/>
+              </w:rPr>
+              <w:t>를 드디어 뽑아내서 만들어냈다는 점.</w:t>
+            </w:r>
+            <w:r>
+              <w:t xml:space="preserve"> </w:t>
+            </w:r>
+            <w:r>
+              <w:rPr>
+                <w:rFonts w:hint="eastAsia"/>
+              </w:rPr>
+              <w:t xml:space="preserve">기존에는 </w:t>
+            </w:r>
+            <w:proofErr w:type="spellStart"/>
+            <w:r>
+              <w:rPr>
+                <w:rFonts w:hint="eastAsia"/>
+              </w:rPr>
+              <w:t>블렌더로</w:t>
+            </w:r>
+            <w:proofErr w:type="spellEnd"/>
+            <w:r>
+              <w:rPr>
+                <w:rFonts w:hint="eastAsia"/>
+              </w:rPr>
+              <w:t xml:space="preserve"> 이걸 어떻게 뽑아낼지 몰라서 애를 먹었는데,</w:t>
+            </w:r>
+            <w:r>
+              <w:t xml:space="preserve"> </w:t>
+            </w:r>
+            <w:r>
+              <w:rPr>
+                <w:rFonts w:hint="eastAsia"/>
+              </w:rPr>
+              <w:t xml:space="preserve">이제 어떤 </w:t>
+            </w:r>
+            <w:proofErr w:type="spellStart"/>
+            <w:r>
+              <w:rPr>
+                <w:rFonts w:hint="eastAsia"/>
+              </w:rPr>
+              <w:t>오브젝트던간에</w:t>
+            </w:r>
+            <w:proofErr w:type="spellEnd"/>
+            <w:r>
+              <w:rPr>
+                <w:rFonts w:hint="eastAsia"/>
+              </w:rPr>
+              <w:t xml:space="preserve"> 텍스처를 만들 수 있게 됨.</w:t>
+            </w:r>
+          </w:p>
+          <w:p/>
+          <w:p>
+            <w:pPr>
+              <w:rPr>
+                <w:rFonts w:hint="eastAsia"/>
+              </w:rPr>
+            </w:pPr>
+            <w:r>
+              <w:rPr>
+                <w:rFonts w:hint="eastAsia"/>
+              </w:rPr>
+              <w:t>물체 텍스처 몇 개 변경.</w:t>
+            </w:r>
+            <w:bookmarkStart w:id="0" w:name="_GoBack"/>
+            <w:bookmarkEnd w:id="0"/>
+          </w:p>
+          <w:p/>
+        </w:tc>
+      </w:tr>
+      <w:tr>
+        <w:trPr>
+          <w:trHeight w:val="1266"/>
+        </w:trPr>
+        <w:tc>
+          <w:tcPr>
+            <w:tcW w:w="1560" w:type="dxa"/>
+          </w:tcPr>
+          <w:p>
+            <w:r>
+              <w:rPr>
+                <w:rFonts w:hint="eastAsia"/>
+              </w:rPr>
+              <w:t>다음주 할일</w:t>
+            </w:r>
+          </w:p>
+        </w:tc>
+        <w:tc>
+          <w:tcPr>
+            <w:tcW w:w="7456" w:type="dxa"/>
+            <w:gridSpan w:val="3"/>
+          </w:tcPr>
+          <w:p/>
+        </w:tc>
+      </w:tr>
+    </w:tbl>
     <w:p/>
     <w:sectPr>
       <w:pgSz w:w="11906" w:h="16838"/>
@@ -5411,7 +5850,7 @@
 </file>
 
 <file path=customXml/itemProps1.xml><?xml version="1.0" encoding="utf-8"?>
-<ds:datastoreItem xmlns:ds="http://schemas.openxmlformats.org/officeDocument/2006/customXml" ds:itemID="{E2E4FB98-5502-420A-9737-412DBDF49ABC}">
+<ds:datastoreItem xmlns:ds="http://schemas.openxmlformats.org/officeDocument/2006/customXml" ds:itemID="{C1C88024-0255-407B-A742-D112FD71ACAB}">
   <ds:schemaRefs>
     <ds:schemaRef ds:uri="http://schemas.openxmlformats.org/officeDocument/2006/bibliography"/>
   </ds:schemaRefs>

</xml_diff>

<commit_message>
2018 - 05 -29
FSM 완성. 물론 몇가지 아쉬운점이 있지만 대기/공격/추적 까지 잘됨.
추적을 하다가 타겟을 놓치면, 타겟의 마지막 위치까지 갔다가 되돌아가고,  중간에 타겟을 찾거나 다른 타겟을 발견하면 그쪽으로 추적함. 사거리가 닿으면 공격하고, 가만히 있을땐 또 가만히 있는다. 물체와 충돌시 살짝 옆으로 돌아간다.
</commit_message>
<xml_diff>
--- a/이관구/종합설계작업일지 이관구.docx
+++ b/이관구/종합설계작업일지 이관구.docx
@@ -1,6 +1,6 @@
 
 <file path=word/document.xml><?xml version="1.0" encoding="utf-8"?>
-<w:document xmlns:wpc="http://schemas.microsoft.com/office/word/2010/wordprocessingCanvas" xmlns:cx="http://schemas.microsoft.com/office/drawing/2014/chartex" xmlns:cx1="http://schemas.microsoft.com/office/drawing/2015/9/8/chartex" xmlns:mc="http://schemas.openxmlformats.org/markup-compatibility/2006" xmlns:o="urn:schemas-microsoft-com:office:office" xmlns:r="http://schemas.openxmlformats.org/officeDocument/2006/relationships" xmlns:m="http://schemas.openxmlformats.org/officeDocument/2006/math" xmlns:v="urn:schemas-microsoft-com:vml" xmlns:wp14="http://schemas.microsoft.com/office/word/2010/wordprocessingDrawing" xmlns:wp="http://schemas.openxmlformats.org/drawingml/2006/wordprocessingDrawing" xmlns:w10="urn:schemas-microsoft-com:office:word" xmlns:w="http://schemas.openxmlformats.org/wordprocessingml/2006/main" xmlns:w14="http://schemas.microsoft.com/office/word/2010/wordml" xmlns:w15="http://schemas.microsoft.com/office/word/2012/wordml" xmlns:w16se="http://schemas.microsoft.com/office/word/2015/wordml/symex" xmlns:wpg="http://schemas.microsoft.com/office/word/2010/wordprocessingGroup" xmlns:wpi="http://schemas.microsoft.com/office/word/2010/wordprocessingInk" xmlns:wne="http://schemas.microsoft.com/office/word/2006/wordml" xmlns:wps="http://schemas.microsoft.com/office/word/2010/wordprocessingShape" mc:Ignorable="w14 w15 w16se wp14">
+<w:document xmlns:wpc="http://schemas.microsoft.com/office/word/2010/wordprocessingCanvas" xmlns:cx="http://schemas.microsoft.com/office/drawing/2014/chartex" xmlns:cx1="http://schemas.microsoft.com/office/drawing/2015/9/8/chartex" xmlns:cx2="http://schemas.microsoft.com/office/drawing/2015/10/21/chartex" xmlns:cx3="http://schemas.microsoft.com/office/drawing/2016/5/9/chartex" xmlns:cx4="http://schemas.microsoft.com/office/drawing/2016/5/10/chartex" xmlns:cx5="http://schemas.microsoft.com/office/drawing/2016/5/11/chartex" xmlns:cx6="http://schemas.microsoft.com/office/drawing/2016/5/12/chartex" xmlns:cx7="http://schemas.microsoft.com/office/drawing/2016/5/13/chartex" xmlns:cx8="http://schemas.microsoft.com/office/drawing/2016/5/14/chartex" xmlns:mc="http://schemas.openxmlformats.org/markup-compatibility/2006" xmlns:aink="http://schemas.microsoft.com/office/drawing/2016/ink" xmlns:am3d="http://schemas.microsoft.com/office/drawing/2017/model3d" xmlns:o="urn:schemas-microsoft-com:office:office" xmlns:r="http://schemas.openxmlformats.org/officeDocument/2006/relationships" xmlns:m="http://schemas.openxmlformats.org/officeDocument/2006/math" xmlns:v="urn:schemas-microsoft-com:vml" xmlns:wp14="http://schemas.microsoft.com/office/word/2010/wordprocessingDrawing" xmlns:wp="http://schemas.openxmlformats.org/drawingml/2006/wordprocessingDrawing" xmlns:w10="urn:schemas-microsoft-com:office:word" xmlns:w="http://schemas.openxmlformats.org/wordprocessingml/2006/main" xmlns:w14="http://schemas.microsoft.com/office/word/2010/wordml" xmlns:w15="http://schemas.microsoft.com/office/word/2012/wordml" xmlns:w16cid="http://schemas.microsoft.com/office/word/2016/wordml/cid" xmlns:w16se="http://schemas.microsoft.com/office/word/2015/wordml/symex" xmlns:wpg="http://schemas.microsoft.com/office/word/2010/wordprocessingGroup" xmlns:wpi="http://schemas.microsoft.com/office/word/2010/wordprocessingInk" xmlns:wne="http://schemas.microsoft.com/office/word/2006/wordml" xmlns:wps="http://schemas.microsoft.com/office/word/2010/wordprocessingShape" mc:Ignorable="w14 w15 w16se w16cid wp14">
   <w:body>
     <w:p>
       <w:pPr>
@@ -60,7 +60,21 @@
         <w:rPr>
           <w:rFonts w:hint="eastAsia"/>
         </w:rPr>
-        <w:t>, 이관구,</w:t>
+        <w:t xml:space="preserve">, </w:t>
+      </w:r>
+      <w:proofErr w:type="spellStart"/>
+      <w:r>
+        <w:rPr>
+          <w:rFonts w:hint="eastAsia"/>
+        </w:rPr>
+        <w:t>이관구</w:t>
+      </w:r>
+      <w:proofErr w:type="spellEnd"/>
+      <w:r>
+        <w:rPr>
+          <w:rFonts w:hint="eastAsia"/>
+        </w:rPr>
+        <w:t>,</w:t>
       </w:r>
       <w:r>
         <w:t xml:space="preserve"> </w:t>
@@ -267,19 +281,11 @@
             <w:gridSpan w:val="3"/>
           </w:tcPr>
           <w:p>
-            <w:proofErr w:type="spellStart"/>
-            <w:r>
-              <w:rPr>
-                <w:rFonts w:hint="eastAsia"/>
-              </w:rPr>
-              <w:t>점프기능</w:t>
-            </w:r>
-            <w:proofErr w:type="spellEnd"/>
-            <w:r>
-              <w:rPr>
-                <w:rFonts w:hint="eastAsia"/>
-              </w:rPr>
-              <w:t xml:space="preserve"> 추가. </w:t>
+            <w:r>
+              <w:rPr>
+                <w:rFonts w:hint="eastAsia"/>
+              </w:rPr>
+              <w:t xml:space="preserve">점프기능 추가. </w:t>
             </w:r>
             <w:proofErr w:type="spellStart"/>
             <w:r>
@@ -293,21 +299,7 @@
               <w:rPr>
                 <w:rFonts w:hint="eastAsia"/>
               </w:rPr>
-              <w:t xml:space="preserve"> </w:t>
-            </w:r>
-            <w:proofErr w:type="spellStart"/>
-            <w:r>
-              <w:rPr>
-                <w:rFonts w:hint="eastAsia"/>
-              </w:rPr>
-              <w:t>중력시스템</w:t>
-            </w:r>
-            <w:proofErr w:type="spellEnd"/>
-            <w:r>
-              <w:rPr>
-                <w:rFonts w:hint="eastAsia"/>
-              </w:rPr>
-              <w:t xml:space="preserve"> 또한 추가 되었음. 충돌 시 밀어내야 할 방향이 y가 양수가 되면 누군가를 밟고있는 셈이므로 다시 점프가 가능하도록 함.</w:t>
+              <w:t xml:space="preserve"> 중력시스템 또한 추가 되었음. 충돌 시 밀어내야 할 방향이 y가 양수가 되면 누군가를 밟고있는 셈이므로 다시 점프가 가능하도록 함.</w:t>
             </w:r>
             <w:r>
               <w:t xml:space="preserve"> </w:t>
@@ -405,21 +397,7 @@
               <w:rPr>
                 <w:rFonts w:hint="eastAsia"/>
               </w:rPr>
-              <w:t>게임데이터는 체력/공격력/스피드/</w:t>
-            </w:r>
-            <w:proofErr w:type="spellStart"/>
-            <w:r>
-              <w:rPr>
-                <w:rFonts w:hint="eastAsia"/>
-              </w:rPr>
-              <w:t>무적여부</w:t>
-            </w:r>
-            <w:proofErr w:type="spellEnd"/>
-            <w:r>
-              <w:rPr>
-                <w:rFonts w:hint="eastAsia"/>
-              </w:rPr>
-              <w:t xml:space="preserve"> 만 가지고 있음.</w:t>
+              <w:t>게임데이터는 체력/공격력/스피드/무적여부 만 가지고 있음.</w:t>
             </w:r>
             <w:r>
               <w:t xml:space="preserve"> </w:t>
@@ -1387,21 +1365,7 @@
               <w:rPr>
                 <w:rFonts w:hint="eastAsia"/>
               </w:rPr>
-              <w:t xml:space="preserve">점이 </w:t>
-            </w:r>
-            <w:proofErr w:type="spellStart"/>
-            <w:r>
-              <w:rPr>
-                <w:rFonts w:hint="eastAsia"/>
-              </w:rPr>
-              <w:t>충돌한걸로</w:t>
-            </w:r>
-            <w:proofErr w:type="spellEnd"/>
-            <w:r>
-              <w:rPr>
-                <w:rFonts w:hint="eastAsia"/>
-              </w:rPr>
-              <w:t xml:space="preserve"> 취급되는데,</w:t>
+              <w:t>점이 충돌한걸로 취급되는데,</w:t>
             </w:r>
             <w:r>
               <w:t xml:space="preserve"> </w:t>
@@ -1478,16 +1442,8 @@
               <w:rPr>
                 <w:rFonts w:hint="eastAsia"/>
               </w:rPr>
-              <w:t xml:space="preserve">이제 가려지는 물체는 </w:t>
-            </w:r>
-            <w:proofErr w:type="spellStart"/>
-            <w:r>
-              <w:rPr>
-                <w:rFonts w:hint="eastAsia"/>
-              </w:rPr>
-              <w:t>반투명해짐</w:t>
-            </w:r>
-            <w:proofErr w:type="spellEnd"/>
+              <w:t>이제 가려지는 물체는 반투명해짐</w:t>
+            </w:r>
           </w:p>
         </w:tc>
       </w:tr>
@@ -1798,21 +1754,7 @@
               <w:rPr>
                 <w:rFonts w:hint="eastAsia"/>
               </w:rPr>
-              <w:t xml:space="preserve"> 선과 </w:t>
-            </w:r>
-            <w:proofErr w:type="spellStart"/>
-            <w:r>
-              <w:rPr>
-                <w:rFonts w:hint="eastAsia"/>
-              </w:rPr>
-              <w:t>면충돌시</w:t>
-            </w:r>
-            <w:proofErr w:type="spellEnd"/>
-            <w:r>
-              <w:rPr>
-                <w:rFonts w:hint="eastAsia"/>
-              </w:rPr>
-              <w:t xml:space="preserve"> 그대로 서있는 경우가 생김</w:t>
+              <w:t xml:space="preserve"> 선과 면충돌시 그대로 서있는 경우가 생김</w:t>
             </w:r>
           </w:p>
           <w:p/>
@@ -1904,21 +1846,7 @@
               <w:rPr>
                 <w:rFonts w:hint="eastAsia"/>
               </w:rPr>
-              <w:t xml:space="preserve"> </w:t>
-            </w:r>
-            <w:proofErr w:type="spellStart"/>
-            <w:r>
-              <w:rPr>
-                <w:rFonts w:hint="eastAsia"/>
-              </w:rPr>
-              <w:t>계산함수</w:t>
-            </w:r>
-            <w:proofErr w:type="spellEnd"/>
-            <w:r>
-              <w:rPr>
-                <w:rFonts w:hint="eastAsia"/>
-              </w:rPr>
-              <w:t xml:space="preserve"> </w:t>
+              <w:t xml:space="preserve"> 계산함수 </w:t>
             </w:r>
             <w:proofErr w:type="spellStart"/>
             <w:r>
@@ -1937,19 +1865,11 @@
             <w:r>
               <w:t xml:space="preserve"> </w:t>
             </w:r>
-            <w:proofErr w:type="spellStart"/>
-            <w:r>
-              <w:rPr>
-                <w:rFonts w:hint="eastAsia"/>
-              </w:rPr>
-              <w:t>선속도와</w:t>
-            </w:r>
-            <w:proofErr w:type="spellEnd"/>
-            <w:r>
-              <w:rPr>
-                <w:rFonts w:hint="eastAsia"/>
-              </w:rPr>
-              <w:t xml:space="preserve"> 각속도가 빠를수록 </w:t>
+            <w:r>
+              <w:rPr>
+                <w:rFonts w:hint="eastAsia"/>
+              </w:rPr>
+              <w:t xml:space="preserve">선속도와 각속도가 빠를수록 </w:t>
             </w:r>
             <w:proofErr w:type="spellStart"/>
             <w:r>
@@ -2351,21 +2271,7 @@
               <w:rPr>
                 <w:rFonts w:hint="eastAsia"/>
               </w:rPr>
-              <w:t xml:space="preserve">나무 빌보드 제외 및 몇몇 버그 수정. </w:t>
-            </w:r>
-            <w:proofErr w:type="spellStart"/>
-            <w:r>
-              <w:rPr>
-                <w:rFonts w:hint="eastAsia"/>
-              </w:rPr>
-              <w:t>데미지</w:t>
-            </w:r>
-            <w:proofErr w:type="spellEnd"/>
-            <w:r>
-              <w:rPr>
-                <w:rFonts w:hint="eastAsia"/>
-              </w:rPr>
-              <w:t xml:space="preserve"> 출력 수정 및 마우스 회전 관련한 버그 수정. 이후 </w:t>
+              <w:t xml:space="preserve">나무 빌보드 제외 및 몇몇 버그 수정. 데미지 출력 수정 및 마우스 회전 관련한 버그 수정. 이후 </w:t>
             </w:r>
             <w:r>
               <w:t xml:space="preserve">Aim </w:t>
@@ -2486,21 +2392,7 @@
               <w:rPr>
                 <w:rFonts w:hint="eastAsia"/>
               </w:rPr>
-              <w:t xml:space="preserve"> </w:t>
-            </w:r>
-            <w:proofErr w:type="spellStart"/>
-            <w:r>
-              <w:rPr>
-                <w:rFonts w:hint="eastAsia"/>
-              </w:rPr>
-              <w:t>경우의수가</w:t>
-            </w:r>
-            <w:proofErr w:type="spellEnd"/>
-            <w:r>
-              <w:rPr>
-                <w:rFonts w:hint="eastAsia"/>
-              </w:rPr>
-              <w:t xml:space="preserve"> 있음</w:t>
+              <w:t xml:space="preserve"> 경우의수가 있음</w:t>
             </w:r>
           </w:p>
           <w:p>
@@ -2558,21 +2450,7 @@
               <w:rPr>
                 <w:rFonts w:hint="eastAsia"/>
               </w:rPr>
-              <w:t xml:space="preserve"> </w:t>
-            </w:r>
-            <w:proofErr w:type="spellStart"/>
-            <w:r>
-              <w:rPr>
-                <w:rFonts w:hint="eastAsia"/>
-              </w:rPr>
-              <w:t>선과면</w:t>
-            </w:r>
-            <w:proofErr w:type="spellEnd"/>
-            <w:r>
-              <w:rPr>
-                <w:rFonts w:hint="eastAsia"/>
-              </w:rPr>
-              <w:t xml:space="preserve"> </w:t>
+              <w:t xml:space="preserve"> 선과면 </w:t>
             </w:r>
             <w:proofErr w:type="spellStart"/>
             <w:r>
@@ -2602,7 +2480,21 @@
               <w:rPr>
                 <w:rFonts w:hint="eastAsia"/>
               </w:rPr>
-              <w:t xml:space="preserve"> 그냥 처리 안해도 될 듯 왜냐하면 </w:t>
+              <w:t xml:space="preserve"> 그냥 처리 </w:t>
+            </w:r>
+            <w:proofErr w:type="spellStart"/>
+            <w:r>
+              <w:rPr>
+                <w:rFonts w:hint="eastAsia"/>
+              </w:rPr>
+              <w:t>안해도</w:t>
+            </w:r>
+            <w:proofErr w:type="spellEnd"/>
+            <w:r>
+              <w:rPr>
+                <w:rFonts w:hint="eastAsia"/>
+              </w:rPr>
+              <w:t xml:space="preserve"> 될 듯 왜냐하면 </w:t>
             </w:r>
             <w:proofErr w:type="spellStart"/>
             <w:r>
@@ -3046,21 +2938,21 @@
               <w:rPr>
                 <w:rFonts w:hint="eastAsia"/>
               </w:rPr>
-              <w:t xml:space="preserve">아직 </w:t>
-            </w:r>
-            <w:proofErr w:type="spellStart"/>
-            <w:r>
-              <w:rPr>
-                <w:rFonts w:hint="eastAsia"/>
-              </w:rPr>
-              <w:t>충돌점을</w:t>
-            </w:r>
-            <w:proofErr w:type="spellEnd"/>
-            <w:r>
-              <w:rPr>
-                <w:rFonts w:hint="eastAsia"/>
-              </w:rPr>
-              <w:t xml:space="preserve"> 이용한 충돌과 질점오브젝트간의 상호작용은 </w:t>
+              <w:t xml:space="preserve">아직 충돌점을 이용한 충돌과 </w:t>
+            </w:r>
+            <w:proofErr w:type="spellStart"/>
+            <w:r>
+              <w:rPr>
+                <w:rFonts w:hint="eastAsia"/>
+              </w:rPr>
+              <w:t>질점오브젝트간의</w:t>
+            </w:r>
+            <w:proofErr w:type="spellEnd"/>
+            <w:r>
+              <w:rPr>
+                <w:rFonts w:hint="eastAsia"/>
+              </w:rPr>
+              <w:t xml:space="preserve"> 상호작용은 </w:t>
             </w:r>
             <w:proofErr w:type="spellStart"/>
             <w:r>
@@ -3193,11 +3085,19 @@
             </w:r>
           </w:p>
           <w:p>
-            <w:r>
-              <w:rPr>
-                <w:rFonts w:hint="eastAsia"/>
-              </w:rPr>
-              <w:t>스킬데이터를 추가하고,</w:t>
+            <w:proofErr w:type="spellStart"/>
+            <w:r>
+              <w:rPr>
+                <w:rFonts w:hint="eastAsia"/>
+              </w:rPr>
+              <w:t>스킬데이터를</w:t>
+            </w:r>
+            <w:proofErr w:type="spellEnd"/>
+            <w:r>
+              <w:rPr>
+                <w:rFonts w:hint="eastAsia"/>
+              </w:rPr>
+              <w:t xml:space="preserve"> 추가하고,</w:t>
             </w:r>
             <w:r>
               <w:t xml:space="preserve"> </w:t>
@@ -3218,19 +3118,25 @@
             </w:r>
           </w:p>
           <w:p>
-            <w:proofErr w:type="spellStart"/>
-            <w:r>
-              <w:rPr>
-                <w:rFonts w:hint="eastAsia"/>
-              </w:rPr>
-              <w:t>타격감을</w:t>
-            </w:r>
-            <w:proofErr w:type="spellEnd"/>
-            <w:r>
-              <w:rPr>
-                <w:rFonts w:hint="eastAsia"/>
-              </w:rPr>
-              <w:t xml:space="preserve"> 위한 발사체와 플레이어간의 </w:t>
+            <w:r>
+              <w:rPr>
+                <w:rFonts w:hint="eastAsia"/>
+              </w:rPr>
+              <w:t xml:space="preserve">타격감을 위한 발사체와 </w:t>
+            </w:r>
+            <w:proofErr w:type="spellStart"/>
+            <w:r>
+              <w:rPr>
+                <w:rFonts w:hint="eastAsia"/>
+              </w:rPr>
+              <w:t>플레이어간의</w:t>
+            </w:r>
+            <w:proofErr w:type="spellEnd"/>
+            <w:r>
+              <w:rPr>
+                <w:rFonts w:hint="eastAsia"/>
+              </w:rPr>
+              <w:t xml:space="preserve"> </w:t>
             </w:r>
             <w:r>
               <w:t xml:space="preserve">Bounce </w:t>
@@ -3662,7 +3568,21 @@
               <w:rPr>
                 <w:rFonts w:hint="eastAsia"/>
               </w:rPr>
-              <w:t xml:space="preserve"> 오브젝트간의 </w:t>
+              <w:t xml:space="preserve"> </w:t>
+            </w:r>
+            <w:proofErr w:type="spellStart"/>
+            <w:r>
+              <w:rPr>
+                <w:rFonts w:hint="eastAsia"/>
+              </w:rPr>
+              <w:t>오브젝트간의</w:t>
+            </w:r>
+            <w:proofErr w:type="spellEnd"/>
+            <w:r>
+              <w:rPr>
+                <w:rFonts w:hint="eastAsia"/>
+              </w:rPr>
+              <w:t xml:space="preserve"> </w:t>
             </w:r>
             <w:proofErr w:type="spellStart"/>
             <w:r>
@@ -3808,16 +3728,8 @@
               <w:rPr>
                 <w:rFonts w:hint="eastAsia"/>
               </w:rPr>
-              <w:t xml:space="preserve"> 없애서 </w:t>
-            </w:r>
-            <w:proofErr w:type="spellStart"/>
-            <w:r>
-              <w:rPr>
-                <w:rFonts w:hint="eastAsia"/>
-              </w:rPr>
-              <w:t>프레임올림</w:t>
-            </w:r>
-            <w:proofErr w:type="spellEnd"/>
+              <w:t xml:space="preserve"> 없애서 프레임올림</w:t>
+            </w:r>
           </w:p>
           <w:p/>
           <w:p>
@@ -3848,7 +3760,21 @@
               <w:rPr>
                 <w:rFonts w:hint="eastAsia"/>
               </w:rPr>
-              <w:t xml:space="preserve"> 충돌 처리는 보정용타이머 값이 </w:t>
+              <w:t xml:space="preserve"> 충돌 처리는 </w:t>
+            </w:r>
+            <w:proofErr w:type="spellStart"/>
+            <w:r>
+              <w:rPr>
+                <w:rFonts w:hint="eastAsia"/>
+              </w:rPr>
+              <w:t>보정용타이머</w:t>
+            </w:r>
+            <w:proofErr w:type="spellEnd"/>
+            <w:r>
+              <w:rPr>
+                <w:rFonts w:hint="eastAsia"/>
+              </w:rPr>
+              <w:t xml:space="preserve"> 값이 </w:t>
             </w:r>
             <w:r>
               <w:t>0</w:t>
@@ -4151,21 +4077,7 @@
               <w:rPr>
                 <w:rFonts w:hint="eastAsia"/>
               </w:rPr>
-              <w:t xml:space="preserve"> </w:t>
-            </w:r>
-            <w:proofErr w:type="spellStart"/>
-            <w:r>
-              <w:rPr>
-                <w:rFonts w:hint="eastAsia"/>
-              </w:rPr>
-              <w:t>충돌처리</w:t>
-            </w:r>
-            <w:proofErr w:type="spellEnd"/>
-            <w:r>
-              <w:rPr>
-                <w:rFonts w:hint="eastAsia"/>
-              </w:rPr>
-              <w:t xml:space="preserve"> </w:t>
+              <w:t xml:space="preserve"> 충돌처리 </w:t>
             </w:r>
             <w:r>
               <w:t>1</w:t>
@@ -4316,21 +4228,7 @@
               <w:rPr>
                 <w:rFonts w:hint="eastAsia"/>
               </w:rPr>
-              <w:t xml:space="preserve"> 한점만 충돌 할 때 보정되는 </w:t>
-            </w:r>
-            <w:proofErr w:type="spellStart"/>
-            <w:r>
-              <w:rPr>
-                <w:rFonts w:hint="eastAsia"/>
-              </w:rPr>
-              <w:t>경우의수가</w:t>
-            </w:r>
-            <w:proofErr w:type="spellEnd"/>
-            <w:r>
-              <w:rPr>
-                <w:rFonts w:hint="eastAsia"/>
-              </w:rPr>
-              <w:t xml:space="preserve"> </w:t>
+              <w:t xml:space="preserve"> 한점만 충돌 할 때 보정되는 경우의수가 </w:t>
             </w:r>
             <w:r>
               <w:t>2</w:t>
@@ -4439,36 +4337,20 @@
             <w:r>
               <w:t xml:space="preserve"> </w:t>
             </w:r>
-            <w:proofErr w:type="spellStart"/>
-            <w:r>
-              <w:rPr>
-                <w:rFonts w:hint="eastAsia"/>
-              </w:rPr>
-              <w:t>프레임증가</w:t>
-            </w:r>
-            <w:proofErr w:type="spellEnd"/>
-            <w:r>
-              <w:rPr>
-                <w:rFonts w:hint="eastAsia"/>
-              </w:rPr>
-              <w:t>!</w:t>
-            </w:r>
-          </w:p>
-          <w:p/>
-          <w:p>
-            <w:proofErr w:type="spellStart"/>
-            <w:r>
-              <w:rPr>
-                <w:rFonts w:hint="eastAsia"/>
-              </w:rPr>
-              <w:t>게임상태를</w:t>
-            </w:r>
-            <w:proofErr w:type="spellEnd"/>
-            <w:r>
-              <w:rPr>
-                <w:rFonts w:hint="eastAsia"/>
-              </w:rPr>
-              <w:t xml:space="preserve"> 나눔</w:t>
+            <w:r>
+              <w:rPr>
+                <w:rFonts w:hint="eastAsia"/>
+              </w:rPr>
+              <w:t>프레임증가!</w:t>
+            </w:r>
+          </w:p>
+          <w:p/>
+          <w:p>
+            <w:r>
+              <w:rPr>
+                <w:rFonts w:hint="eastAsia"/>
+              </w:rPr>
+              <w:t>게임상태를 나눔</w:t>
             </w:r>
           </w:p>
           <w:p/>
@@ -4535,29 +4417,43 @@
               <w:rPr>
                 <w:rFonts w:hint="eastAsia"/>
               </w:rPr>
-              <w:t xml:space="preserve"> 게임오브젝트들을 로드하고 생성.</w:t>
-            </w:r>
-          </w:p>
-          <w:p>
-            <w:r>
-              <w:rPr>
-                <w:rFonts w:hint="eastAsia"/>
-              </w:rPr>
-              <w:t xml:space="preserve">이후 </w:t>
-            </w:r>
-            <w:proofErr w:type="spellStart"/>
-            <w:r>
-              <w:rPr>
-                <w:rFonts w:hint="eastAsia"/>
-              </w:rPr>
-              <w:t>로딩완료시</w:t>
-            </w:r>
-            <w:proofErr w:type="spellEnd"/>
-            <w:r>
-              <w:rPr>
-                <w:rFonts w:hint="eastAsia"/>
-              </w:rPr>
-              <w:t xml:space="preserve"> 플레이로 넘어가서 게임오브젝트들이 그려짐</w:t>
+              <w:t xml:space="preserve"> </w:t>
+            </w:r>
+            <w:proofErr w:type="spellStart"/>
+            <w:r>
+              <w:rPr>
+                <w:rFonts w:hint="eastAsia"/>
+              </w:rPr>
+              <w:t>게임오브젝트들을</w:t>
+            </w:r>
+            <w:proofErr w:type="spellEnd"/>
+            <w:r>
+              <w:rPr>
+                <w:rFonts w:hint="eastAsia"/>
+              </w:rPr>
+              <w:t xml:space="preserve"> 로드하고 생성.</w:t>
+            </w:r>
+          </w:p>
+          <w:p>
+            <w:r>
+              <w:rPr>
+                <w:rFonts w:hint="eastAsia"/>
+              </w:rPr>
+              <w:t xml:space="preserve">이후 로딩완료시 플레이로 넘어가서 </w:t>
+            </w:r>
+            <w:proofErr w:type="spellStart"/>
+            <w:r>
+              <w:rPr>
+                <w:rFonts w:hint="eastAsia"/>
+              </w:rPr>
+              <w:t>게임오브젝트들이</w:t>
+            </w:r>
+            <w:proofErr w:type="spellEnd"/>
+            <w:r>
+              <w:rPr>
+                <w:rFonts w:hint="eastAsia"/>
+              </w:rPr>
+              <w:t xml:space="preserve"> 그려짐</w:t>
             </w:r>
           </w:p>
           <w:p/>
@@ -4587,19 +4483,11 @@
             <w:gridSpan w:val="3"/>
           </w:tcPr>
           <w:p>
-            <w:proofErr w:type="spellStart"/>
-            <w:r>
-              <w:rPr>
-                <w:rFonts w:hint="eastAsia"/>
-              </w:rPr>
-              <w:t>중간발표때</w:t>
-            </w:r>
-            <w:proofErr w:type="spellEnd"/>
-            <w:r>
-              <w:rPr>
-                <w:rFonts w:hint="eastAsia"/>
-              </w:rPr>
-              <w:t xml:space="preserve"> 쓸 씬 분할은 그냥 간단하게 </w:t>
+            <w:r>
+              <w:rPr>
+                <w:rFonts w:hint="eastAsia"/>
+              </w:rPr>
+              <w:t xml:space="preserve">중간발표때 쓸 씬 분할은 그냥 간단하게 </w:t>
             </w:r>
             <w:r>
               <w:t>4</w:t>
@@ -4815,28 +4703,7 @@
               <w:t>2018</w:t>
             </w:r>
             <w:r>
-              <w:t xml:space="preserve"> – 0</w:t>
-            </w:r>
-            <w:r>
-              <w:t>5</w:t>
-            </w:r>
-            <w:r>
-              <w:t xml:space="preserve"> – </w:t>
-            </w:r>
-            <w:r>
-              <w:t>02</w:t>
-            </w:r>
-            <w:r>
-              <w:t xml:space="preserve"> ~ 2018 – 0</w:t>
-            </w:r>
-            <w:r>
-              <w:t>5</w:t>
-            </w:r>
-            <w:r>
-              <w:t>-</w:t>
-            </w:r>
-            <w:r>
-              <w:t>08</w:t>
+              <w:t xml:space="preserve"> – 05 – 02 ~ 2018 – 05-08</w:t>
             </w:r>
           </w:p>
         </w:tc>
@@ -4982,11 +4849,6 @@
           </w:p>
           <w:p/>
           <w:p>
-            <w:pPr>
-              <w:rPr>
-                <w:rFonts w:hint="eastAsia"/>
-              </w:rPr>
-            </w:pPr>
             <w:r>
               <w:rPr>
                 <w:rFonts w:hint="eastAsia"/>
@@ -5079,19 +4941,12 @@
           </w:p>
           <w:p/>
           <w:p>
-            <w:pPr>
-              <w:rPr>
-                <w:rFonts w:hint="eastAsia"/>
-              </w:rPr>
-            </w:pPr>
             <w:r>
               <w:rPr>
                 <w:rFonts w:hint="eastAsia"/>
               </w:rPr>
               <w:t>물체 텍스처 몇 개 변경.</w:t>
             </w:r>
-            <w:bookmarkStart w:id="0" w:name="_GoBack"/>
-            <w:bookmarkEnd w:id="0"/>
           </w:p>
           <w:p/>
         </w:tc>
@@ -5123,6 +4978,1170 @@
       </w:tr>
     </w:tbl>
     <w:p/>
+    <w:p>
+      <w:pPr>
+        <w:widowControl/>
+        <w:wordWrap/>
+        <w:autoSpaceDE/>
+        <w:autoSpaceDN/>
+      </w:pPr>
+      <w:r>
+        <w:br w:type="page"/>
+      </w:r>
+    </w:p>
+    <w:p/>
+    <w:tbl>
+      <w:tblPr>
+        <w:tblStyle w:val="a3"/>
+        <w:tblW w:w="0" w:type="auto"/>
+        <w:tblLook w:val="04A0" w:firstRow="1" w:lastRow="0" w:firstColumn="1" w:lastColumn="0" w:noHBand="0" w:noVBand="1"/>
+      </w:tblPr>
+      <w:tblGrid>
+        <w:gridCol w:w="1560"/>
+        <w:gridCol w:w="2046"/>
+        <w:gridCol w:w="1072"/>
+        <w:gridCol w:w="4338"/>
+      </w:tblGrid>
+      <w:tr>
+        <w:trPr>
+          <w:trHeight w:val="841"/>
+        </w:trPr>
+        <w:tc>
+          <w:tcPr>
+            <w:tcW w:w="3606" w:type="dxa"/>
+            <w:gridSpan w:val="2"/>
+            <w:tcBorders>
+              <w:top w:val="nil"/>
+              <w:left w:val="nil"/>
+              <w:bottom w:val="single" w:sz="4" w:space="0" w:color="auto"/>
+            </w:tcBorders>
+          </w:tcPr>
+          <w:p/>
+          <w:p/>
+          <w:p>
+            <w:pPr>
+              <w:rPr>
+                <w:rFonts w:hint="eastAsia"/>
+              </w:rPr>
+            </w:pPr>
+          </w:p>
+        </w:tc>
+        <w:tc>
+          <w:tcPr>
+            <w:tcW w:w="1072" w:type="dxa"/>
+          </w:tcPr>
+          <w:p>
+            <w:r>
+              <w:rPr>
+                <w:rFonts w:hint="eastAsia"/>
+              </w:rPr>
+              <w:t>작성자</w:t>
+            </w:r>
+          </w:p>
+          <w:p>
+            <w:pPr>
+              <w:rPr>
+                <w:sz w:val="16"/>
+                <w:szCs w:val="16"/>
+              </w:rPr>
+            </w:pPr>
+            <w:r>
+              <w:rPr>
+                <w:rFonts w:hint="eastAsia"/>
+                <w:sz w:val="16"/>
+                <w:szCs w:val="16"/>
+              </w:rPr>
+              <w:t>(학번</w:t>
+            </w:r>
+            <w:proofErr w:type="gramStart"/>
+            <w:r>
+              <w:rPr>
+                <w:rFonts w:hint="eastAsia"/>
+                <w:sz w:val="16"/>
+                <w:szCs w:val="16"/>
+              </w:rPr>
+              <w:t>,이름</w:t>
+            </w:r>
+            <w:proofErr w:type="gramEnd"/>
+            <w:r>
+              <w:rPr>
+                <w:rFonts w:hint="eastAsia"/>
+                <w:sz w:val="16"/>
+                <w:szCs w:val="16"/>
+              </w:rPr>
+              <w:t>)</w:t>
+            </w:r>
+          </w:p>
+        </w:tc>
+        <w:tc>
+          <w:tcPr>
+            <w:tcW w:w="4338" w:type="dxa"/>
+          </w:tcPr>
+          <w:p>
+            <w:proofErr w:type="spellStart"/>
+            <w:r>
+              <w:rPr>
+                <w:rFonts w:hint="eastAsia"/>
+              </w:rPr>
+              <w:t>이관구</w:t>
+            </w:r>
+            <w:proofErr w:type="spellEnd"/>
+          </w:p>
+          <w:p>
+            <w:r>
+              <w:rPr>
+                <w:rFonts w:hint="eastAsia"/>
+              </w:rPr>
+              <w:t>2012182026</w:t>
+            </w:r>
+          </w:p>
+        </w:tc>
+      </w:tr>
+      <w:tr>
+        <w:trPr>
+          <w:trHeight w:val="844"/>
+        </w:trPr>
+        <w:tc>
+          <w:tcPr>
+            <w:tcW w:w="1560" w:type="dxa"/>
+            <w:tcBorders>
+              <w:top w:val="single" w:sz="4" w:space="0" w:color="auto"/>
+            </w:tcBorders>
+          </w:tcPr>
+          <w:p/>
+        </w:tc>
+        <w:tc>
+          <w:tcPr>
+            <w:tcW w:w="2046" w:type="dxa"/>
+            <w:tcBorders>
+              <w:top w:val="single" w:sz="4" w:space="0" w:color="auto"/>
+            </w:tcBorders>
+          </w:tcPr>
+          <w:p/>
+        </w:tc>
+        <w:tc>
+          <w:tcPr>
+            <w:tcW w:w="1072" w:type="dxa"/>
+          </w:tcPr>
+          <w:p>
+            <w:r>
+              <w:rPr>
+                <w:rFonts w:hint="eastAsia"/>
+              </w:rPr>
+              <w:t>기간</w:t>
+            </w:r>
+          </w:p>
+        </w:tc>
+        <w:tc>
+          <w:tcPr>
+            <w:tcW w:w="4338" w:type="dxa"/>
+          </w:tcPr>
+          <w:p>
+            <w:r>
+              <w:rPr>
+                <w:rFonts w:hint="eastAsia"/>
+              </w:rPr>
+              <w:t>2018</w:t>
+            </w:r>
+            <w:r>
+              <w:t xml:space="preserve"> – 05 – </w:t>
+            </w:r>
+            <w:r>
+              <w:t>16</w:t>
+            </w:r>
+            <w:r>
+              <w:t xml:space="preserve"> ~ 2018 – 05-</w:t>
+            </w:r>
+            <w:r>
+              <w:t>22</w:t>
+            </w:r>
+          </w:p>
+        </w:tc>
+      </w:tr>
+      <w:tr>
+        <w:trPr>
+          <w:trHeight w:val="1266"/>
+        </w:trPr>
+        <w:tc>
+          <w:tcPr>
+            <w:tcW w:w="1560" w:type="dxa"/>
+          </w:tcPr>
+          <w:p>
+            <w:r>
+              <w:rPr>
+                <w:rFonts w:hint="eastAsia"/>
+              </w:rPr>
+              <w:t xml:space="preserve">이번주 </w:t>
+            </w:r>
+          </w:p>
+          <w:p>
+            <w:r>
+              <w:rPr>
+                <w:rFonts w:hint="eastAsia"/>
+              </w:rPr>
+              <w:t>작업일지</w:t>
+            </w:r>
+          </w:p>
+        </w:tc>
+        <w:tc>
+          <w:tcPr>
+            <w:tcW w:w="7456" w:type="dxa"/>
+            <w:gridSpan w:val="3"/>
+          </w:tcPr>
+          <w:p>
+            <w:r>
+              <w:rPr>
+                <w:rFonts w:hint="eastAsia"/>
+              </w:rPr>
+              <w:t xml:space="preserve">기존 질점에서 위치나 이런 것을 포인터가 아닌 일반 멤버변수로 </w:t>
+            </w:r>
+            <w:proofErr w:type="spellStart"/>
+            <w:r>
+              <w:rPr>
+                <w:rFonts w:hint="eastAsia"/>
+              </w:rPr>
+              <w:t>저장하던것이나</w:t>
+            </w:r>
+            <w:proofErr w:type="spellEnd"/>
+            <w:r>
+              <w:rPr>
+                <w:rFonts w:hint="eastAsia"/>
+              </w:rPr>
+              <w:t xml:space="preserve"> </w:t>
+            </w:r>
+            <w:proofErr w:type="spellStart"/>
+            <w:r>
+              <w:t>UpdatePpos</w:t>
+            </w:r>
+            <w:proofErr w:type="spellEnd"/>
+            <w:r>
+              <w:rPr>
+                <w:rFonts w:hint="eastAsia"/>
+              </w:rPr>
+              <w:t xml:space="preserve">함수등을 제거하고 </w:t>
+            </w:r>
+            <w:proofErr w:type="spellStart"/>
+            <w:r>
+              <w:rPr>
+                <w:rFonts w:hint="eastAsia"/>
+              </w:rPr>
+              <w:t>리지드바디와</w:t>
+            </w:r>
+            <w:proofErr w:type="spellEnd"/>
+            <w:r>
+              <w:rPr>
+                <w:rFonts w:hint="eastAsia"/>
+              </w:rPr>
+              <w:t xml:space="preserve"> 비슷하게 </w:t>
+            </w:r>
+            <w:proofErr w:type="spellStart"/>
+            <w:r>
+              <w:rPr>
+                <w:rFonts w:hint="eastAsia"/>
+              </w:rPr>
+              <w:t>싹다</w:t>
+            </w:r>
+            <w:proofErr w:type="spellEnd"/>
+            <w:r>
+              <w:rPr>
+                <w:rFonts w:hint="eastAsia"/>
+              </w:rPr>
+              <w:t xml:space="preserve"> 변경.</w:t>
+            </w:r>
+          </w:p>
+          <w:p/>
+          <w:p>
+            <w:r>
+              <w:rPr>
+                <w:rFonts w:hint="eastAsia"/>
+              </w:rPr>
+              <w:t>F</w:t>
+            </w:r>
+            <w:r>
+              <w:t>SM 1</w:t>
+            </w:r>
+            <w:r>
+              <w:rPr>
+                <w:rFonts w:hint="eastAsia"/>
+              </w:rPr>
+              <w:t>차적으로 구현함.</w:t>
+            </w:r>
+            <w:r>
+              <w:t xml:space="preserve"> </w:t>
+            </w:r>
+            <w:r>
+              <w:rPr>
+                <w:rFonts w:hint="eastAsia"/>
+              </w:rPr>
+              <w:t xml:space="preserve">오브젝트를 따로 </w:t>
+            </w:r>
+            <w:proofErr w:type="spellStart"/>
+            <w:r>
+              <w:rPr>
+                <w:rFonts w:hint="eastAsia"/>
+              </w:rPr>
+              <w:t>안만들고</w:t>
+            </w:r>
+            <w:proofErr w:type="spellEnd"/>
+            <w:r>
+              <w:rPr>
+                <w:rFonts w:hint="eastAsia"/>
+              </w:rPr>
+              <w:t xml:space="preserve"> </w:t>
+            </w:r>
+            <w:proofErr w:type="spellStart"/>
+            <w:r>
+              <w:rPr>
+                <w:rFonts w:hint="eastAsia"/>
+              </w:rPr>
+              <w:t>플레이어오브젝트로</w:t>
+            </w:r>
+            <w:proofErr w:type="spellEnd"/>
+            <w:r>
+              <w:rPr>
+                <w:rFonts w:hint="eastAsia"/>
+              </w:rPr>
+              <w:t xml:space="preserve"> 테스트.</w:t>
+            </w:r>
+          </w:p>
+          <w:p/>
+          <w:p>
+            <w:proofErr w:type="spellStart"/>
+            <w:r>
+              <w:rPr>
+                <w:rFonts w:hint="eastAsia"/>
+              </w:rPr>
+              <w:t>쫓아가기랑</w:t>
+            </w:r>
+            <w:proofErr w:type="spellEnd"/>
+            <w:r>
+              <w:rPr>
+                <w:rFonts w:hint="eastAsia"/>
+              </w:rPr>
+              <w:t xml:space="preserve"> 공격하기 등 만 구현함.</w:t>
+            </w:r>
+          </w:p>
+          <w:p/>
+          <w:p>
+            <w:proofErr w:type="spellStart"/>
+            <w:r>
+              <w:rPr>
+                <w:rFonts w:hint="eastAsia"/>
+              </w:rPr>
+              <w:t>모델리소스를</w:t>
+            </w:r>
+            <w:proofErr w:type="spellEnd"/>
+            <w:r>
+              <w:rPr>
+                <w:rFonts w:hint="eastAsia"/>
+              </w:rPr>
+              <w:t xml:space="preserve"> 찾는 중 원래 </w:t>
+            </w:r>
+            <w:proofErr w:type="spellStart"/>
+            <w:r>
+              <w:rPr>
+                <w:rFonts w:hint="eastAsia"/>
+              </w:rPr>
+              <w:t>골렘으로</w:t>
+            </w:r>
+            <w:proofErr w:type="spellEnd"/>
+            <w:r>
+              <w:rPr>
+                <w:rFonts w:hint="eastAsia"/>
+              </w:rPr>
+              <w:t xml:space="preserve"> 하려 했는데,</w:t>
+            </w:r>
+            <w:r>
+              <w:t xml:space="preserve"> </w:t>
+            </w:r>
+            <w:proofErr w:type="spellStart"/>
+            <w:r>
+              <w:rPr>
+                <w:rFonts w:hint="eastAsia"/>
+              </w:rPr>
+              <w:t>블렌더로</w:t>
+            </w:r>
+            <w:proofErr w:type="spellEnd"/>
+            <w:r>
+              <w:rPr>
+                <w:rFonts w:hint="eastAsia"/>
+              </w:rPr>
+              <w:t xml:space="preserve"> 추출 할 때 </w:t>
+            </w:r>
+            <w:proofErr w:type="spellStart"/>
+            <w:r>
+              <w:rPr>
+                <w:rFonts w:hint="eastAsia"/>
+              </w:rPr>
+              <w:t>리깅이</w:t>
+            </w:r>
+            <w:proofErr w:type="spellEnd"/>
+            <w:r>
+              <w:rPr>
+                <w:rFonts w:hint="eastAsia"/>
+              </w:rPr>
+              <w:t xml:space="preserve"> 잘못되는 현상 발견.</w:t>
+            </w:r>
+            <w:r>
+              <w:t xml:space="preserve"> </w:t>
+            </w:r>
+            <w:r>
+              <w:rPr>
+                <w:rFonts w:hint="eastAsia"/>
+              </w:rPr>
+              <w:t>고쳐야함.</w:t>
+            </w:r>
+          </w:p>
+          <w:p/>
+          <w:p>
+            <w:pPr>
+              <w:rPr>
+                <w:rFonts w:hint="eastAsia"/>
+              </w:rPr>
+            </w:pPr>
+            <w:proofErr w:type="spellStart"/>
+            <w:r>
+              <w:rPr>
+                <w:rFonts w:hint="eastAsia"/>
+              </w:rPr>
+              <w:t>골렘</w:t>
+            </w:r>
+            <w:proofErr w:type="spellEnd"/>
+            <w:r>
+              <w:rPr>
+                <w:rFonts w:hint="eastAsia"/>
+              </w:rPr>
+              <w:t xml:space="preserve"> 대신 </w:t>
+            </w:r>
+            <w:proofErr w:type="spellStart"/>
+            <w:r>
+              <w:rPr>
+                <w:rFonts w:hint="eastAsia"/>
+              </w:rPr>
+              <w:t>임프</w:t>
+            </w:r>
+            <w:proofErr w:type="spellEnd"/>
+            <w:r>
+              <w:rPr>
+                <w:rFonts w:hint="eastAsia"/>
+              </w:rPr>
+              <w:t xml:space="preserve"> 모델을 찾음.</w:t>
+            </w:r>
+            <w:r>
+              <w:t xml:space="preserve"> </w:t>
+            </w:r>
+            <w:r>
+              <w:rPr>
+                <w:rFonts w:hint="eastAsia"/>
+              </w:rPr>
+              <w:t xml:space="preserve">해당 </w:t>
+            </w:r>
+            <w:proofErr w:type="spellStart"/>
+            <w:r>
+              <w:rPr>
+                <w:rFonts w:hint="eastAsia"/>
+              </w:rPr>
+              <w:t>임프모델</w:t>
+            </w:r>
+            <w:proofErr w:type="spellEnd"/>
+            <w:r>
+              <w:rPr>
+                <w:rFonts w:hint="eastAsia"/>
+              </w:rPr>
+              <w:t xml:space="preserve"> 추출완료</w:t>
+            </w:r>
+          </w:p>
+        </w:tc>
+      </w:tr>
+      <w:tr>
+        <w:trPr>
+          <w:trHeight w:val="1266"/>
+        </w:trPr>
+        <w:tc>
+          <w:tcPr>
+            <w:tcW w:w="1560" w:type="dxa"/>
+          </w:tcPr>
+          <w:p>
+            <w:r>
+              <w:rPr>
+                <w:rFonts w:hint="eastAsia"/>
+              </w:rPr>
+              <w:t xml:space="preserve">다음주 </w:t>
+            </w:r>
+            <w:proofErr w:type="spellStart"/>
+            <w:r>
+              <w:rPr>
+                <w:rFonts w:hint="eastAsia"/>
+              </w:rPr>
+              <w:t>할일</w:t>
+            </w:r>
+            <w:proofErr w:type="spellEnd"/>
+          </w:p>
+        </w:tc>
+        <w:tc>
+          <w:tcPr>
+            <w:tcW w:w="7456" w:type="dxa"/>
+            <w:gridSpan w:val="3"/>
+          </w:tcPr>
+          <w:p/>
+        </w:tc>
+      </w:tr>
+    </w:tbl>
+    <w:p/>
+    <w:p>
+      <w:pPr>
+        <w:widowControl/>
+        <w:wordWrap/>
+        <w:autoSpaceDE/>
+        <w:autoSpaceDN/>
+      </w:pPr>
+      <w:r>
+        <w:br w:type="page"/>
+      </w:r>
+    </w:p>
+    <w:tbl>
+      <w:tblPr>
+        <w:tblStyle w:val="a3"/>
+        <w:tblW w:w="0" w:type="auto"/>
+        <w:tblLook w:val="04A0" w:firstRow="1" w:lastRow="0" w:firstColumn="1" w:lastColumn="0" w:noHBand="0" w:noVBand="1"/>
+      </w:tblPr>
+      <w:tblGrid>
+        <w:gridCol w:w="1560"/>
+        <w:gridCol w:w="2046"/>
+        <w:gridCol w:w="1072"/>
+        <w:gridCol w:w="4338"/>
+      </w:tblGrid>
+      <w:tr>
+        <w:trPr>
+          <w:trHeight w:val="841"/>
+        </w:trPr>
+        <w:tc>
+          <w:tcPr>
+            <w:tcW w:w="3606" w:type="dxa"/>
+            <w:gridSpan w:val="2"/>
+            <w:tcBorders>
+              <w:top w:val="nil"/>
+              <w:left w:val="nil"/>
+              <w:bottom w:val="single" w:sz="4" w:space="0" w:color="auto"/>
+            </w:tcBorders>
+          </w:tcPr>
+          <w:p/>
+        </w:tc>
+        <w:tc>
+          <w:tcPr>
+            <w:tcW w:w="1072" w:type="dxa"/>
+          </w:tcPr>
+          <w:p>
+            <w:r>
+              <w:rPr>
+                <w:rFonts w:hint="eastAsia"/>
+              </w:rPr>
+              <w:t>작성자</w:t>
+            </w:r>
+          </w:p>
+          <w:p>
+            <w:pPr>
+              <w:rPr>
+                <w:sz w:val="16"/>
+                <w:szCs w:val="16"/>
+              </w:rPr>
+            </w:pPr>
+            <w:r>
+              <w:rPr>
+                <w:rFonts w:hint="eastAsia"/>
+                <w:sz w:val="16"/>
+                <w:szCs w:val="16"/>
+              </w:rPr>
+              <w:t>(학번</w:t>
+            </w:r>
+            <w:proofErr w:type="gramStart"/>
+            <w:r>
+              <w:rPr>
+                <w:rFonts w:hint="eastAsia"/>
+                <w:sz w:val="16"/>
+                <w:szCs w:val="16"/>
+              </w:rPr>
+              <w:t>,이름</w:t>
+            </w:r>
+            <w:proofErr w:type="gramEnd"/>
+            <w:r>
+              <w:rPr>
+                <w:rFonts w:hint="eastAsia"/>
+                <w:sz w:val="16"/>
+                <w:szCs w:val="16"/>
+              </w:rPr>
+              <w:t>)</w:t>
+            </w:r>
+          </w:p>
+        </w:tc>
+        <w:tc>
+          <w:tcPr>
+            <w:tcW w:w="4338" w:type="dxa"/>
+          </w:tcPr>
+          <w:p>
+            <w:proofErr w:type="spellStart"/>
+            <w:r>
+              <w:rPr>
+                <w:rFonts w:hint="eastAsia"/>
+              </w:rPr>
+              <w:t>이관구</w:t>
+            </w:r>
+            <w:proofErr w:type="spellEnd"/>
+          </w:p>
+          <w:p>
+            <w:r>
+              <w:rPr>
+                <w:rFonts w:hint="eastAsia"/>
+              </w:rPr>
+              <w:t>2012182026</w:t>
+            </w:r>
+          </w:p>
+        </w:tc>
+      </w:tr>
+      <w:tr>
+        <w:trPr>
+          <w:trHeight w:val="844"/>
+        </w:trPr>
+        <w:tc>
+          <w:tcPr>
+            <w:tcW w:w="1560" w:type="dxa"/>
+            <w:tcBorders>
+              <w:top w:val="single" w:sz="4" w:space="0" w:color="auto"/>
+            </w:tcBorders>
+          </w:tcPr>
+          <w:p/>
+        </w:tc>
+        <w:tc>
+          <w:tcPr>
+            <w:tcW w:w="2046" w:type="dxa"/>
+            <w:tcBorders>
+              <w:top w:val="single" w:sz="4" w:space="0" w:color="auto"/>
+            </w:tcBorders>
+          </w:tcPr>
+          <w:p/>
+        </w:tc>
+        <w:tc>
+          <w:tcPr>
+            <w:tcW w:w="1072" w:type="dxa"/>
+          </w:tcPr>
+          <w:p>
+            <w:r>
+              <w:rPr>
+                <w:rFonts w:hint="eastAsia"/>
+              </w:rPr>
+              <w:t>기간</w:t>
+            </w:r>
+          </w:p>
+        </w:tc>
+        <w:tc>
+          <w:tcPr>
+            <w:tcW w:w="4338" w:type="dxa"/>
+          </w:tcPr>
+          <w:p>
+            <w:r>
+              <w:rPr>
+                <w:rFonts w:hint="eastAsia"/>
+              </w:rPr>
+              <w:t>2018</w:t>
+            </w:r>
+            <w:r>
+              <w:t xml:space="preserve"> – 05 – </w:t>
+            </w:r>
+            <w:r>
+              <w:t>23</w:t>
+            </w:r>
+            <w:r>
+              <w:t xml:space="preserve"> ~ 2018 – 05-</w:t>
+            </w:r>
+            <w:r>
+              <w:t>29</w:t>
+            </w:r>
+          </w:p>
+        </w:tc>
+      </w:tr>
+      <w:tr>
+        <w:trPr>
+          <w:trHeight w:val="1266"/>
+        </w:trPr>
+        <w:tc>
+          <w:tcPr>
+            <w:tcW w:w="1560" w:type="dxa"/>
+          </w:tcPr>
+          <w:p>
+            <w:r>
+              <w:rPr>
+                <w:rFonts w:hint="eastAsia"/>
+              </w:rPr>
+              <w:t xml:space="preserve">이번주 </w:t>
+            </w:r>
+          </w:p>
+          <w:p>
+            <w:r>
+              <w:rPr>
+                <w:rFonts w:hint="eastAsia"/>
+              </w:rPr>
+              <w:t>작업일지</w:t>
+            </w:r>
+          </w:p>
+        </w:tc>
+        <w:tc>
+          <w:tcPr>
+            <w:tcW w:w="7456" w:type="dxa"/>
+            <w:gridSpan w:val="3"/>
+          </w:tcPr>
+          <w:p>
+            <w:proofErr w:type="spellStart"/>
+            <w:r>
+              <w:rPr>
+                <w:rFonts w:hint="eastAsia"/>
+              </w:rPr>
+              <w:t>임프</w:t>
+            </w:r>
+            <w:proofErr w:type="spellEnd"/>
+            <w:r>
+              <w:rPr>
+                <w:rFonts w:hint="eastAsia"/>
+              </w:rPr>
+              <w:t xml:space="preserve"> 오브젝트 구현 및 </w:t>
+            </w:r>
+            <w:proofErr w:type="spellStart"/>
+            <w:r>
+              <w:t>fsm</w:t>
+            </w:r>
+            <w:proofErr w:type="spellEnd"/>
+            <w:r>
+              <w:rPr>
+                <w:rFonts w:hint="eastAsia"/>
+              </w:rPr>
+              <w:t>에서 엉뚱한 위치로 가는 버그가 있어서 수정함.</w:t>
+            </w:r>
+          </w:p>
+          <w:p/>
+          <w:p>
+            <w:proofErr w:type="spellStart"/>
+            <w:r>
+              <w:rPr>
+                <w:rFonts w:hint="eastAsia"/>
+              </w:rPr>
+              <w:t>임프가</w:t>
+            </w:r>
+            <w:proofErr w:type="spellEnd"/>
+            <w:r>
+              <w:rPr>
+                <w:rFonts w:hint="eastAsia"/>
+              </w:rPr>
+              <w:t xml:space="preserve"> 플레이어를 추적하고 놓치면 되돌아가도록 함.</w:t>
+            </w:r>
+          </w:p>
+          <w:p/>
+          <w:p>
+            <w:proofErr w:type="spellStart"/>
+            <w:r>
+              <w:rPr>
+                <w:rFonts w:hint="eastAsia"/>
+              </w:rPr>
+              <w:t>쉐이더를</w:t>
+            </w:r>
+            <w:proofErr w:type="spellEnd"/>
+            <w:r>
+              <w:rPr>
+                <w:rFonts w:hint="eastAsia"/>
+              </w:rPr>
+              <w:t xml:space="preserve"> 약간 변경해서 </w:t>
+            </w:r>
+            <w:proofErr w:type="spellStart"/>
+            <w:r>
+              <w:rPr>
+                <w:rFonts w:hint="eastAsia"/>
+              </w:rPr>
+              <w:t>쉘세이더</w:t>
+            </w:r>
+            <w:proofErr w:type="spellEnd"/>
+            <w:r>
+              <w:rPr>
+                <w:rFonts w:hint="eastAsia"/>
+              </w:rPr>
+              <w:t xml:space="preserve"> 효과를 내려고 </w:t>
+            </w:r>
+            <w:r>
+              <w:t>1</w:t>
+            </w:r>
+            <w:r>
+              <w:rPr>
+                <w:rFonts w:hint="eastAsia"/>
+              </w:rPr>
+              <w:t>차시도</w:t>
+            </w:r>
+          </w:p>
+          <w:p/>
+          <w:p>
+            <w:proofErr w:type="spellStart"/>
+            <w:r>
+              <w:rPr>
+                <w:rFonts w:hint="eastAsia"/>
+              </w:rPr>
+              <w:t>임프가</w:t>
+            </w:r>
+            <w:proofErr w:type="spellEnd"/>
+            <w:r>
+              <w:rPr>
+                <w:rFonts w:hint="eastAsia"/>
+              </w:rPr>
+              <w:t xml:space="preserve"> 멀리서 </w:t>
+            </w:r>
+            <w:proofErr w:type="spellStart"/>
+            <w:r>
+              <w:rPr>
+                <w:rFonts w:hint="eastAsia"/>
+              </w:rPr>
+              <w:t>피격시</w:t>
+            </w:r>
+            <w:proofErr w:type="spellEnd"/>
+            <w:r>
+              <w:rPr>
+                <w:rFonts w:hint="eastAsia"/>
+              </w:rPr>
+              <w:t>,</w:t>
+            </w:r>
+            <w:r>
+              <w:t xml:space="preserve"> </w:t>
+            </w:r>
+            <w:r>
+              <w:rPr>
+                <w:rFonts w:hint="eastAsia"/>
+              </w:rPr>
+              <w:t>인지를 못했는데,</w:t>
+            </w:r>
+            <w:r>
+              <w:t xml:space="preserve"> </w:t>
+            </w:r>
+            <w:r>
+              <w:rPr>
+                <w:rFonts w:hint="eastAsia"/>
+              </w:rPr>
+              <w:t xml:space="preserve">이제 피격을 당하면 </w:t>
+            </w:r>
+            <w:proofErr w:type="spellStart"/>
+            <w:r>
+              <w:rPr>
+                <w:rFonts w:hint="eastAsia"/>
+              </w:rPr>
+              <w:t>피격당한</w:t>
+            </w:r>
+            <w:proofErr w:type="spellEnd"/>
+            <w:r>
+              <w:rPr>
+                <w:rFonts w:hint="eastAsia"/>
+              </w:rPr>
+              <w:t xml:space="preserve"> 방향을 바라보도록 변경함.</w:t>
+            </w:r>
+            <w:r>
+              <w:t xml:space="preserve"> </w:t>
+            </w:r>
+            <w:r>
+              <w:rPr>
+                <w:rFonts w:hint="eastAsia"/>
+              </w:rPr>
+              <w:t xml:space="preserve">만약 플레이어가 </w:t>
+            </w:r>
+            <w:proofErr w:type="spellStart"/>
+            <w:r>
+              <w:rPr>
+                <w:rFonts w:hint="eastAsia"/>
+              </w:rPr>
+              <w:t>볼수있는</w:t>
+            </w:r>
+            <w:proofErr w:type="spellEnd"/>
+            <w:r>
+              <w:rPr>
+                <w:rFonts w:hint="eastAsia"/>
+              </w:rPr>
+              <w:t xml:space="preserve"> 거리에 있으면 추적한다.</w:t>
+            </w:r>
+          </w:p>
+          <w:p/>
+          <w:p>
+            <w:proofErr w:type="spellStart"/>
+            <w:r>
+              <w:rPr>
+                <w:rFonts w:hint="eastAsia"/>
+              </w:rPr>
+              <w:t>임프가</w:t>
+            </w:r>
+            <w:proofErr w:type="spellEnd"/>
+            <w:r>
+              <w:rPr>
+                <w:rFonts w:hint="eastAsia"/>
+              </w:rPr>
+              <w:t xml:space="preserve"> 고정된 물체와 충돌을 하면,</w:t>
+            </w:r>
+            <w:r>
+              <w:t xml:space="preserve"> </w:t>
+            </w:r>
+            <w:r>
+              <w:rPr>
+                <w:rFonts w:hint="eastAsia"/>
+              </w:rPr>
+              <w:t>살짝 돌아서 가도록 변경함.</w:t>
+            </w:r>
+            <w:r>
+              <w:t xml:space="preserve"> </w:t>
+            </w:r>
+            <w:r>
+              <w:rPr>
+                <w:rFonts w:hint="eastAsia"/>
+              </w:rPr>
+              <w:t>기존에는</w:t>
+            </w:r>
+          </w:p>
+          <w:p>
+            <w:r>
+              <w:rPr>
+                <w:rFonts w:hint="eastAsia"/>
+              </w:rPr>
+              <w:t xml:space="preserve">플레이어 </w:t>
+            </w:r>
+            <w:r>
+              <w:t>–</w:t>
+            </w:r>
+            <w:r>
+              <w:t xml:space="preserve"> </w:t>
+            </w:r>
+            <w:r>
+              <w:rPr>
+                <w:rFonts w:hint="eastAsia"/>
+              </w:rPr>
+              <w:t xml:space="preserve">오브젝트 </w:t>
+            </w:r>
+            <w:r>
+              <w:t xml:space="preserve">– </w:t>
+            </w:r>
+            <w:proofErr w:type="spellStart"/>
+            <w:r>
+              <w:rPr>
+                <w:rFonts w:hint="eastAsia"/>
+              </w:rPr>
+              <w:t>임프</w:t>
+            </w:r>
+            <w:proofErr w:type="spellEnd"/>
+          </w:p>
+          <w:p>
+            <w:r>
+              <w:rPr>
+                <w:rFonts w:hint="eastAsia"/>
+              </w:rPr>
+              <w:t xml:space="preserve">이렇게 </w:t>
+            </w:r>
+            <w:r>
+              <w:t>1</w:t>
+            </w:r>
+            <w:r>
+              <w:rPr>
+                <w:rFonts w:hint="eastAsia"/>
+              </w:rPr>
+              <w:t>자형으로 되면 무식하게 앞으로만 갔었지만</w:t>
+            </w:r>
+          </w:p>
+          <w:p>
+            <w:r>
+              <w:rPr>
+                <w:rFonts w:hint="eastAsia"/>
+              </w:rPr>
+              <w:t xml:space="preserve">이제 </w:t>
+            </w:r>
+            <w:proofErr w:type="spellStart"/>
+            <w:r>
+              <w:rPr>
+                <w:rFonts w:hint="eastAsia"/>
+              </w:rPr>
+              <w:t>스무스</w:t>
+            </w:r>
+            <w:proofErr w:type="spellEnd"/>
+            <w:r>
+              <w:rPr>
+                <w:rFonts w:hint="eastAsia"/>
+              </w:rPr>
+              <w:t xml:space="preserve"> 하게 옆으로 조금씩 움직인다.</w:t>
+            </w:r>
+            <w:r>
+              <w:t xml:space="preserve"> </w:t>
+            </w:r>
+            <w:r>
+              <w:rPr>
+                <w:rFonts w:hint="eastAsia"/>
+              </w:rPr>
+              <w:t xml:space="preserve">사실 더 괜찮은 방식은 충돌테스트에서 </w:t>
+            </w:r>
+            <w:proofErr w:type="spellStart"/>
+            <w:r>
+              <w:rPr>
+                <w:rFonts w:hint="eastAsia"/>
+              </w:rPr>
+              <w:t>처리하지말고</w:t>
+            </w:r>
+            <w:proofErr w:type="spellEnd"/>
+            <w:r>
+              <w:rPr>
+                <w:rFonts w:hint="eastAsia"/>
+              </w:rPr>
+              <w:t>,</w:t>
+            </w:r>
+            <w:r>
+              <w:t xml:space="preserve"> </w:t>
+            </w:r>
+            <w:r>
+              <w:rPr>
+                <w:rFonts w:hint="eastAsia"/>
+              </w:rPr>
+              <w:t xml:space="preserve">구(또는 육면체)와 반직선의 충돌여부로 미리 </w:t>
+            </w:r>
+            <w:proofErr w:type="spellStart"/>
+            <w:r>
+              <w:rPr>
+                <w:rFonts w:hint="eastAsia"/>
+              </w:rPr>
+              <w:t>돌아가는건데</w:t>
+            </w:r>
+            <w:proofErr w:type="spellEnd"/>
+            <w:r>
+              <w:rPr>
+                <w:rFonts w:hint="eastAsia"/>
+              </w:rPr>
+              <w:t>,</w:t>
+            </w:r>
+            <w:r>
+              <w:t xml:space="preserve"> </w:t>
+            </w:r>
+            <w:r>
+              <w:rPr>
+                <w:rFonts w:hint="eastAsia"/>
+              </w:rPr>
+              <w:t>이렇게 하면 반복문이 하나 더 추가되는 셈이어서 그냥 이렇게 함.</w:t>
+            </w:r>
+          </w:p>
+          <w:p/>
+          <w:p>
+            <w:r>
+              <w:rPr>
+                <w:rFonts w:hint="eastAsia"/>
+              </w:rPr>
+              <w:t xml:space="preserve">이제 </w:t>
+            </w:r>
+            <w:proofErr w:type="spellStart"/>
+            <w:r>
+              <w:rPr>
+                <w:rFonts w:hint="eastAsia"/>
+              </w:rPr>
+              <w:t>임프가</w:t>
+            </w:r>
+            <w:proofErr w:type="spellEnd"/>
+            <w:r>
+              <w:rPr>
+                <w:rFonts w:hint="eastAsia"/>
+              </w:rPr>
+              <w:t xml:space="preserve"> 대기상태에 돌입하고,</w:t>
+            </w:r>
+            <w:r>
+              <w:t xml:space="preserve"> </w:t>
+            </w:r>
+            <w:r>
+              <w:rPr>
+                <w:rFonts w:hint="eastAsia"/>
+              </w:rPr>
+              <w:t>고유위치를 꽤 많이 벗어났으면 되돌아간다.</w:t>
+            </w:r>
+          </w:p>
+          <w:p/>
+          <w:p>
+            <w:pPr>
+              <w:rPr>
+                <w:rFonts w:hint="eastAsia"/>
+              </w:rPr>
+            </w:pPr>
+            <w:r>
+              <w:rPr>
+                <w:rFonts w:hint="eastAsia"/>
+              </w:rPr>
+              <w:t>F</w:t>
+            </w:r>
+            <w:r>
+              <w:t xml:space="preserve">SM </w:t>
+            </w:r>
+            <w:r>
+              <w:rPr>
+                <w:rFonts w:hint="eastAsia"/>
+              </w:rPr>
+              <w:t>구현 끝.</w:t>
+            </w:r>
+            <w:r>
+              <w:t xml:space="preserve"> </w:t>
+            </w:r>
+            <w:r>
+              <w:rPr>
+                <w:rFonts w:hint="eastAsia"/>
+              </w:rPr>
+              <w:t xml:space="preserve">추후 버그가 있으면 </w:t>
+            </w:r>
+            <w:proofErr w:type="spellStart"/>
+            <w:r>
+              <w:rPr>
+                <w:rFonts w:hint="eastAsia"/>
+              </w:rPr>
+              <w:t>수정필요함</w:t>
+            </w:r>
+            <w:proofErr w:type="spellEnd"/>
+            <w:r>
+              <w:rPr>
+                <w:rFonts w:hint="eastAsia"/>
+              </w:rPr>
+              <w:t>.</w:t>
+            </w:r>
+          </w:p>
+        </w:tc>
+        <w:bookmarkStart w:id="0" w:name="_GoBack"/>
+        <w:bookmarkEnd w:id="0"/>
+      </w:tr>
+      <w:tr>
+        <w:trPr>
+          <w:trHeight w:val="1266"/>
+        </w:trPr>
+        <w:tc>
+          <w:tcPr>
+            <w:tcW w:w="1560" w:type="dxa"/>
+          </w:tcPr>
+          <w:p>
+            <w:r>
+              <w:rPr>
+                <w:rFonts w:hint="eastAsia"/>
+              </w:rPr>
+              <w:t xml:space="preserve">다음주 </w:t>
+            </w:r>
+            <w:proofErr w:type="spellStart"/>
+            <w:r>
+              <w:rPr>
+                <w:rFonts w:hint="eastAsia"/>
+              </w:rPr>
+              <w:t>할일</w:t>
+            </w:r>
+            <w:proofErr w:type="spellEnd"/>
+          </w:p>
+        </w:tc>
+        <w:tc>
+          <w:tcPr>
+            <w:tcW w:w="7456" w:type="dxa"/>
+            <w:gridSpan w:val="3"/>
+          </w:tcPr>
+          <w:p/>
+        </w:tc>
+      </w:tr>
+    </w:tbl>
+    <w:p>
+      <w:pPr>
+        <w:rPr>
+          <w:rFonts w:hint="eastAsia"/>
+        </w:rPr>
+      </w:pPr>
+    </w:p>
     <w:sectPr>
       <w:pgSz w:w="11906" w:h="16838"/>
       <w:pgMar w:top="1701" w:right="1440" w:bottom="1440" w:left="1440" w:header="851" w:footer="992" w:gutter="0"/>
@@ -5134,7 +6153,7 @@
 </file>
 
 <file path=word/styles.xml><?xml version="1.0" encoding="utf-8"?>
-<w:styles xmlns:mc="http://schemas.openxmlformats.org/markup-compatibility/2006" xmlns:r="http://schemas.openxmlformats.org/officeDocument/2006/relationships" xmlns:w="http://schemas.openxmlformats.org/wordprocessingml/2006/main" xmlns:w14="http://schemas.microsoft.com/office/word/2010/wordml" xmlns:w15="http://schemas.microsoft.com/office/word/2012/wordml" xmlns:w16se="http://schemas.microsoft.com/office/word/2015/wordml/symex" mc:Ignorable="w14 w15 w16se">
+<w:styles xmlns:mc="http://schemas.openxmlformats.org/markup-compatibility/2006" xmlns:r="http://schemas.openxmlformats.org/officeDocument/2006/relationships" xmlns:w="http://schemas.openxmlformats.org/wordprocessingml/2006/main" xmlns:w14="http://schemas.microsoft.com/office/word/2010/wordml" xmlns:w15="http://schemas.microsoft.com/office/word/2012/wordml" xmlns:w16cid="http://schemas.microsoft.com/office/word/2016/wordml/cid" xmlns:w16se="http://schemas.microsoft.com/office/word/2015/wordml/symex" mc:Ignorable="w14 w15 w16se w16cid">
   <w:docDefaults>
     <w:rPrDefault>
       <w:rPr>
@@ -5151,7 +6170,7 @@
       </w:pPr>
     </w:pPrDefault>
   </w:docDefaults>
-  <w:latentStyles w:defLockedState="0" w:defUIPriority="99" w:defSemiHidden="0" w:defUnhideWhenUsed="0" w:defQFormat="0" w:count="371">
+  <w:latentStyles w:defLockedState="0" w:defUIPriority="99" w:defSemiHidden="0" w:defUnhideWhenUsed="0" w:defQFormat="0" w:count="375">
     <w:lsdException w:name="Normal" w:uiPriority="0" w:qFormat="1"/>
     <w:lsdException w:name="heading 1" w:uiPriority="9" w:qFormat="1"/>
     <w:lsdException w:name="heading 2" w:semiHidden="1" w:uiPriority="9" w:unhideWhenUsed="1" w:qFormat="1"/>
@@ -5257,7 +6276,6 @@
     <w:lsdException w:name="HTML Sample" w:semiHidden="1" w:unhideWhenUsed="1"/>
     <w:lsdException w:name="HTML Typewriter" w:semiHidden="1" w:unhideWhenUsed="1"/>
     <w:lsdException w:name="HTML Variable" w:semiHidden="1" w:unhideWhenUsed="1"/>
-    <w:lsdException w:name="Normal Table" w:semiHidden="1" w:unhideWhenUsed="1"/>
     <w:lsdException w:name="annotation subject" w:semiHidden="1" w:unhideWhenUsed="1"/>
     <w:lsdException w:name="No List" w:semiHidden="1" w:unhideWhenUsed="1"/>
     <w:lsdException w:name="Outline List 1" w:semiHidden="1" w:unhideWhenUsed="1"/>
@@ -5301,10 +6319,8 @@
     <w:lsdException w:name="Table Elegant" w:semiHidden="1" w:unhideWhenUsed="1"/>
     <w:lsdException w:name="Table Professional" w:semiHidden="1" w:unhideWhenUsed="1"/>
     <w:lsdException w:name="Table Subtle 1" w:semiHidden="1" w:unhideWhenUsed="1"/>
-    <w:lsdException w:name="Table Subtle 2" w:semiHidden="1" w:unhideWhenUsed="1"/>
     <w:lsdException w:name="Table Web 1" w:semiHidden="1" w:unhideWhenUsed="1"/>
     <w:lsdException w:name="Table Web 2" w:semiHidden="1" w:unhideWhenUsed="1"/>
-    <w:lsdException w:name="Table Web 3" w:semiHidden="1" w:unhideWhenUsed="1"/>
     <w:lsdException w:name="Balloon Text" w:semiHidden="1" w:unhideWhenUsed="1"/>
     <w:lsdException w:name="Table Grid" w:uiPriority="39"/>
     <w:lsdException w:name="Table Theme" w:semiHidden="1" w:unhideWhenUsed="1"/>
@@ -5523,6 +6539,10 @@
     <w:lsdException w:name="List Table 5 Dark Accent 6" w:uiPriority="50"/>
     <w:lsdException w:name="List Table 6 Colorful Accent 6" w:uiPriority="51"/>
     <w:lsdException w:name="List Table 7 Colorful Accent 6" w:uiPriority="52"/>
+    <w:lsdException w:name="Mention" w:semiHidden="1" w:unhideWhenUsed="1"/>
+    <w:lsdException w:name="Smart Hyperlink" w:semiHidden="1" w:unhideWhenUsed="1"/>
+    <w:lsdException w:name="Hashtag" w:semiHidden="1" w:unhideWhenUsed="1"/>
+    <w:lsdException w:name="Unresolved Mention" w:semiHidden="1" w:unhideWhenUsed="1"/>
   </w:latentStyles>
   <w:style w:type="paragraph" w:default="1" w:styleId="a">
     <w:name w:val="Normal"/>
@@ -5850,7 +6870,7 @@
 </file>
 
 <file path=customXml/itemProps1.xml><?xml version="1.0" encoding="utf-8"?>
-<ds:datastoreItem xmlns:ds="http://schemas.openxmlformats.org/officeDocument/2006/customXml" ds:itemID="{C1C88024-0255-407B-A742-D112FD71ACAB}">
+<ds:datastoreItem xmlns:ds="http://schemas.openxmlformats.org/officeDocument/2006/customXml" ds:itemID="{84420B0D-6F76-4DE6-8894-48C965410817}">
   <ds:schemaRefs>
     <ds:schemaRef ds:uri="http://schemas.openxmlformats.org/officeDocument/2006/bibliography"/>
   </ds:schemaRefs>

</xml_diff>